<commit_message>
Update readme.md and proof read docx
</commit_message>
<xml_diff>
--- a/Milestone 1/requirement-interview.docx
+++ b/Milestone 1/requirement-interview.docx
@@ -1,10 +1,10 @@
 
 <file path=word/document.xml><?xml version="1.0" encoding="utf-8"?>
-<w:document xmlns:wpc="http://schemas.microsoft.com/office/word/2010/wordprocessingCanvas" xmlns:mo="http://schemas.microsoft.com/office/mac/office/2008/main" xmlns:mc="http://schemas.openxmlformats.org/markup-compatibility/2006" xmlns:mv="urn:schemas-microsoft-com:mac:vml" xmlns:o="urn:schemas-microsoft-com:office:office" xmlns:r="http://schemas.openxmlformats.org/officeDocument/2006/relationships" xmlns:m="http://schemas.openxmlformats.org/officeDocument/2006/math" xmlns:v="urn:schemas-microsoft-com:vml" xmlns:wp14="http://schemas.microsoft.com/office/word/2010/wordprocessingDrawing" xmlns:wp="http://schemas.openxmlformats.org/drawingml/2006/wordprocessingDrawing" xmlns:w10="urn:schemas-microsoft-com:office:word" xmlns:w="http://schemas.openxmlformats.org/wordprocessingml/2006/main" xmlns:w14="http://schemas.microsoft.com/office/word/2010/wordml" xmlns:w15="http://schemas.microsoft.com/office/word/2012/wordml" xmlns:wpg="http://schemas.microsoft.com/office/word/2010/wordprocessingGroup" xmlns:wpi="http://schemas.microsoft.com/office/word/2010/wordprocessingInk" xmlns:wne="http://schemas.microsoft.com/office/word/2006/wordml" xmlns:wps="http://schemas.microsoft.com/office/word/2010/wordprocessingShape" mc:Ignorable="w14 w15 wp14">
+<w:document xmlns:wpc="http://schemas.microsoft.com/office/word/2010/wordprocessingCanvas" xmlns:cx="http://schemas.microsoft.com/office/drawing/2014/chartex" xmlns:cx1="http://schemas.microsoft.com/office/drawing/2015/9/8/chartex" xmlns:cx2="http://schemas.microsoft.com/office/drawing/2015/10/21/chartex" xmlns:cx3="http://schemas.microsoft.com/office/drawing/2016/5/9/chartex" xmlns:cx4="http://schemas.microsoft.com/office/drawing/2016/5/10/chartex" xmlns:cx5="http://schemas.microsoft.com/office/drawing/2016/5/11/chartex" xmlns:cx6="http://schemas.microsoft.com/office/drawing/2016/5/12/chartex" xmlns:cx7="http://schemas.microsoft.com/office/drawing/2016/5/13/chartex" xmlns:cx8="http://schemas.microsoft.com/office/drawing/2016/5/14/chartex" xmlns:mc="http://schemas.openxmlformats.org/markup-compatibility/2006" xmlns:aink="http://schemas.microsoft.com/office/drawing/2016/ink" xmlns:am3d="http://schemas.microsoft.com/office/drawing/2017/model3d" xmlns:o="urn:schemas-microsoft-com:office:office" xmlns:r="http://schemas.openxmlformats.org/officeDocument/2006/relationships" xmlns:m="http://schemas.openxmlformats.org/officeDocument/2006/math" xmlns:v="urn:schemas-microsoft-com:vml" xmlns:wp14="http://schemas.microsoft.com/office/word/2010/wordprocessingDrawing" xmlns:wp="http://schemas.openxmlformats.org/drawingml/2006/wordprocessingDrawing" xmlns:w10="urn:schemas-microsoft-com:office:word" xmlns:w="http://schemas.openxmlformats.org/wordprocessingml/2006/main" xmlns:w14="http://schemas.microsoft.com/office/word/2010/wordml" xmlns:w15="http://schemas.microsoft.com/office/word/2012/wordml" xmlns:w16cid="http://schemas.microsoft.com/office/word/2016/wordml/cid" xmlns:w16se="http://schemas.microsoft.com/office/word/2015/wordml/symex" xmlns:wpg="http://schemas.microsoft.com/office/word/2010/wordprocessingGroup" xmlns:wpi="http://schemas.microsoft.com/office/word/2010/wordprocessingInk" xmlns:wne="http://schemas.microsoft.com/office/word/2006/wordml" xmlns:wps="http://schemas.microsoft.com/office/word/2010/wordprocessingShape" mc:Ignorable="w14 w15 w16se w16cid wp14">
   <w:body>
     <w:p>
       <w:pPr>
-        <w:pStyle w:val="Title"/>
+        <w:pStyle w:val="a4"/>
       </w:pPr>
       <w:r>
         <w:t xml:space="preserve">COMP3111/3111H User Requirement </w:t>
@@ -52,24 +52,24 @@
         <w:t xml:space="preserve">: </w:t>
       </w:r>
       <w:r>
-        <w:rPr>
-          <w:u w:val="single"/>
-        </w:rPr>
         <w:t xml:space="preserve">Chan Yee San Samuel, </w:t>
       </w:r>
       <w:r>
-        <w:rPr>
-          <w:u w:val="single"/>
-        </w:rPr>
         <w:t>Leung Cheuk Nam,</w:t>
+      </w:r>
+      <w:r>
+        <w:t xml:space="preserve"> Liu Yan Ho, Fung Yuk Cheung, Lai </w:t>
+      </w:r>
+      <w:proofErr w:type="spellStart"/>
+      <w:r>
+        <w:t>Yui</w:t>
+      </w:r>
+      <w:proofErr w:type="spellEnd"/>
+      <w:r>
+        <w:t xml:space="preserve"> Fung</w:t>
       </w:r>
     </w:p>
     <w:p>
-      <w:pPr>
-        <w:rPr>
-          <w:u w:val="single"/>
-        </w:rPr>
-      </w:pPr>
       <w:r>
         <w:t xml:space="preserve">     </w:t>
       </w:r>
@@ -86,23 +86,27 @@
         <w:t xml:space="preserve"> </w:t>
       </w:r>
       <w:r>
-        <w:rPr>
-          <w:u w:val="single"/>
-        </w:rPr>
-        <w:t>Yuen Hin Ching, Lau Yu Tung</w:t>
-      </w:r>
-      <w:r>
-        <w:rPr>
-          <w:u w:val="single"/>
-        </w:rPr>
+        <w:t xml:space="preserve">Yuen </w:t>
+      </w:r>
+      <w:proofErr w:type="spellStart"/>
+      <w:r>
+        <w:t>Hin</w:t>
+      </w:r>
+      <w:proofErr w:type="spellEnd"/>
+      <w:r>
+        <w:t xml:space="preserve"> Ching, Lau Yu Tung</w:t>
+      </w:r>
+      <w:r>
         <w:t xml:space="preserve">, </w:t>
       </w:r>
       <w:r>
-        <w:rPr>
-          <w:u w:val="single"/>
-        </w:rPr>
-        <w:t>Wang Yuen Wa</w:t>
-      </w:r>
+        <w:t xml:space="preserve">Wang Yuen </w:t>
+      </w:r>
+      <w:proofErr w:type="spellStart"/>
+      <w:r>
+        <w:t>Wa</w:t>
+      </w:r>
+      <w:proofErr w:type="spellEnd"/>
       <w:r>
         <w:t xml:space="preserve"> </w:t>
       </w:r>
@@ -185,7 +189,7 @@
     </w:p>
     <w:tbl>
       <w:tblPr>
-        <w:tblStyle w:val="TableGrid"/>
+        <w:tblStyle w:val="a3"/>
         <w:tblW w:w="0" w:type="auto"/>
         <w:tblLook w:val="04A0" w:firstRow="1" w:lastRow="0" w:firstColumn="1" w:lastColumn="0" w:noHBand="0" w:noVBand="1"/>
       </w:tblPr>
@@ -423,7 +427,12 @@
           </w:tcPr>
           <w:p>
             <w:r>
-              <w:t>Forgetting about important deadlines or events</w:t>
+              <w:t>Forget</w:t>
+            </w:r>
+            <w:bookmarkStart w:id="0" w:name="_GoBack"/>
+            <w:bookmarkEnd w:id="0"/>
+            <w:r>
+              <w:t xml:space="preserve"> about important deadlines or events</w:t>
             </w:r>
           </w:p>
         </w:tc>
@@ -479,7 +488,15 @@
           </w:tcPr>
           <w:p>
             <w:r>
-              <w:t>Uncertain about the serving hours, prices and food quality of restaurants in UST</w:t>
+              <w:t xml:space="preserve">Uncertain about the serving hours, </w:t>
+            </w:r>
+            <w:proofErr w:type="gramStart"/>
+            <w:r>
+              <w:t>prices</w:t>
+            </w:r>
+            <w:proofErr w:type="gramEnd"/>
+            <w:r>
+              <w:t xml:space="preserve"> and food quality of restaurants in UST</w:t>
             </w:r>
           </w:p>
         </w:tc>
@@ -559,13 +576,7 @@
               <w:t>predict</w:t>
             </w:r>
             <w:r>
-              <w:t xml:space="preserve"> the arrival </w:t>
-            </w:r>
-            <w:r>
-              <w:t xml:space="preserve">time of public transport to UST </w:t>
-            </w:r>
-            <w:r>
-              <w:t>and consequently always arriving late</w:t>
+              <w:t xml:space="preserve"> the arrival time of public transport to UST and consequently always arriving late</w:t>
             </w:r>
           </w:p>
         </w:tc>
@@ -616,7 +627,15 @@
     </w:p>
     <w:p>
       <w:r>
-        <w:t>(Produce a list of requirement based on the communication with the client</w:t>
+        <w:t xml:space="preserve">(Produce a list of </w:t>
+      </w:r>
+      <w:proofErr w:type="gramStart"/>
+      <w:r>
+        <w:t>requirement</w:t>
+      </w:r>
+      <w:proofErr w:type="gramEnd"/>
+      <w:r>
+        <w:t xml:space="preserve"> based on the communication with the client</w:t>
       </w:r>
       <w:r>
         <w:t>, please also refer to the in</w:t>
@@ -633,7 +652,7 @@
     </w:p>
     <w:tbl>
       <w:tblPr>
-        <w:tblStyle w:val="TableGrid"/>
+        <w:tblStyle w:val="a3"/>
         <w:tblW w:w="9445" w:type="dxa"/>
         <w:tblLook w:val="04A0" w:firstRow="1" w:lastRow="0" w:firstColumn="1" w:lastColumn="0" w:noHBand="0" w:noVBand="1"/>
       </w:tblPr>
@@ -706,7 +725,6 @@
           </w:tcPr>
           <w:p>
             <w:r>
-              <w:lastRenderedPageBreak/>
               <w:t>(e.g</w:t>
             </w:r>
             <w:r>
@@ -838,7 +856,15 @@
           </w:tcPr>
           <w:p>
             <w:r>
-              <w:t>Provide some academic advices and the Study Plan given by UST based on the courses that user is currently taking and his/her interested major (these information are assumed to be asked by chatbot beforehand)</w:t>
+              <w:t>Provide some academic advices and the Study Plan given by UST based on the courses that user is currently taking and his/her interested major (</w:t>
+            </w:r>
+            <w:proofErr w:type="gramStart"/>
+            <w:r>
+              <w:t>these information</w:t>
+            </w:r>
+            <w:proofErr w:type="gramEnd"/>
+            <w:r>
+              <w:t xml:space="preserve"> are assumed to be asked by chatbot beforehand)</w:t>
             </w:r>
           </w:p>
         </w:tc>
@@ -1000,8 +1026,6 @@
             <w:r>
               <w:t>and</w:t>
             </w:r>
-            <w:bookmarkStart w:id="0" w:name="_GoBack"/>
-            <w:bookmarkEnd w:id="0"/>
             <w:r>
               <w:t xml:space="preserve"> minibus) and return the corresponding result to user</w:t>
             </w:r>
@@ -1128,7 +1152,7 @@
     </w:p>
     <w:tbl>
       <w:tblPr>
-        <w:tblStyle w:val="TableGrid"/>
+        <w:tblStyle w:val="a3"/>
         <w:tblW w:w="0" w:type="auto"/>
         <w:tblLook w:val="04A0" w:firstRow="1" w:lastRow="0" w:firstColumn="1" w:lastColumn="0" w:noHBand="0" w:noVBand="1"/>
       </w:tblPr>
@@ -1142,7 +1166,7 @@
           </w:tcPr>
           <w:p>
             <w:pPr>
-              <w:pStyle w:val="ListParagraph"/>
+              <w:pStyle w:val="a8"/>
               <w:numPr>
                 <w:ilvl w:val="0"/>
                 <w:numId w:val="2"/>
@@ -1154,7 +1178,7 @@
           </w:p>
           <w:p>
             <w:pPr>
-              <w:pStyle w:val="ListParagraph"/>
+              <w:pStyle w:val="a8"/>
               <w:numPr>
                 <w:ilvl w:val="0"/>
                 <w:numId w:val="2"/>
@@ -1166,7 +1190,7 @@
           </w:p>
           <w:p>
             <w:pPr>
-              <w:pStyle w:val="ListParagraph"/>
+              <w:pStyle w:val="a8"/>
               <w:numPr>
                 <w:ilvl w:val="0"/>
                 <w:numId w:val="2"/>
@@ -1178,7 +1202,7 @@
           </w:p>
           <w:p>
             <w:pPr>
-              <w:pStyle w:val="ListParagraph"/>
+              <w:pStyle w:val="a8"/>
               <w:numPr>
                 <w:ilvl w:val="0"/>
                 <w:numId w:val="2"/>
@@ -1190,7 +1214,7 @@
           </w:p>
           <w:p>
             <w:pPr>
-              <w:pStyle w:val="ListParagraph"/>
+              <w:pStyle w:val="a8"/>
               <w:numPr>
                 <w:ilvl w:val="0"/>
                 <w:numId w:val="2"/>
@@ -1220,7 +1244,7 @@
           </w:p>
           <w:p>
             <w:pPr>
-              <w:pStyle w:val="ListParagraph"/>
+              <w:pStyle w:val="a8"/>
               <w:numPr>
                 <w:ilvl w:val="0"/>
                 <w:numId w:val="2"/>
@@ -1244,7 +1268,7 @@
           </w:p>
           <w:p>
             <w:pPr>
-              <w:pStyle w:val="ListParagraph"/>
+              <w:pStyle w:val="a8"/>
               <w:numPr>
                 <w:ilvl w:val="0"/>
                 <w:numId w:val="2"/>
@@ -1262,7 +1286,7 @@
           </w:p>
           <w:p>
             <w:pPr>
-              <w:pStyle w:val="ListParagraph"/>
+              <w:pStyle w:val="a8"/>
               <w:numPr>
                 <w:ilvl w:val="0"/>
                 <w:numId w:val="2"/>
@@ -1280,7 +1304,7 @@
           </w:p>
           <w:p>
             <w:pPr>
-              <w:pStyle w:val="ListParagraph"/>
+              <w:pStyle w:val="a8"/>
               <w:numPr>
                 <w:ilvl w:val="0"/>
                 <w:numId w:val="2"/>
@@ -1298,7 +1322,7 @@
           </w:p>
           <w:p>
             <w:pPr>
-              <w:pStyle w:val="ListParagraph"/>
+              <w:pStyle w:val="a8"/>
               <w:numPr>
                 <w:ilvl w:val="0"/>
                 <w:numId w:val="2"/>
@@ -1316,7 +1340,7 @@
           </w:p>
           <w:p>
             <w:pPr>
-              <w:pStyle w:val="ListParagraph"/>
+              <w:pStyle w:val="a8"/>
               <w:numPr>
                 <w:ilvl w:val="0"/>
                 <w:numId w:val="2"/>
@@ -1334,7 +1358,7 @@
           </w:p>
           <w:p>
             <w:pPr>
-              <w:pStyle w:val="ListParagraph"/>
+              <w:pStyle w:val="a8"/>
               <w:numPr>
                 <w:ilvl w:val="0"/>
                 <w:numId w:val="2"/>
@@ -1749,8 +1773,8 @@
 </file>
 
 <file path=word/numbering.xml><?xml version="1.0" encoding="utf-8"?>
-<w:numbering xmlns:wpc="http://schemas.microsoft.com/office/word/2010/wordprocessingCanvas" xmlns:mo="http://schemas.microsoft.com/office/mac/office/2008/main" xmlns:mc="http://schemas.openxmlformats.org/markup-compatibility/2006" xmlns:mv="urn:schemas-microsoft-com:mac:vml" xmlns:o="urn:schemas-microsoft-com:office:office" xmlns:r="http://schemas.openxmlformats.org/officeDocument/2006/relationships" xmlns:m="http://schemas.openxmlformats.org/officeDocument/2006/math" xmlns:v="urn:schemas-microsoft-com:vml" xmlns:wp14="http://schemas.microsoft.com/office/word/2010/wordprocessingDrawing" xmlns:wp="http://schemas.openxmlformats.org/drawingml/2006/wordprocessingDrawing" xmlns:w10="urn:schemas-microsoft-com:office:word" xmlns:w="http://schemas.openxmlformats.org/wordprocessingml/2006/main" xmlns:w14="http://schemas.microsoft.com/office/word/2010/wordml" xmlns:w15="http://schemas.microsoft.com/office/word/2012/wordml" xmlns:wpg="http://schemas.microsoft.com/office/word/2010/wordprocessingGroup" xmlns:wpi="http://schemas.microsoft.com/office/word/2010/wordprocessingInk" xmlns:wne="http://schemas.microsoft.com/office/word/2006/wordml" xmlns:wps="http://schemas.microsoft.com/office/word/2010/wordprocessingShape" mc:Ignorable="w14 w15 wp14">
-  <w:abstractNum w:abstractNumId="0">
+<w:numbering xmlns:wpc="http://schemas.microsoft.com/office/word/2010/wordprocessingCanvas" xmlns:cx="http://schemas.microsoft.com/office/drawing/2014/chartex" xmlns:cx1="http://schemas.microsoft.com/office/drawing/2015/9/8/chartex" xmlns:cx2="http://schemas.microsoft.com/office/drawing/2015/10/21/chartex" xmlns:cx3="http://schemas.microsoft.com/office/drawing/2016/5/9/chartex" xmlns:cx4="http://schemas.microsoft.com/office/drawing/2016/5/10/chartex" xmlns:cx5="http://schemas.microsoft.com/office/drawing/2016/5/11/chartex" xmlns:cx6="http://schemas.microsoft.com/office/drawing/2016/5/12/chartex" xmlns:cx7="http://schemas.microsoft.com/office/drawing/2016/5/13/chartex" xmlns:cx8="http://schemas.microsoft.com/office/drawing/2016/5/14/chartex" xmlns:mc="http://schemas.openxmlformats.org/markup-compatibility/2006" xmlns:aink="http://schemas.microsoft.com/office/drawing/2016/ink" xmlns:am3d="http://schemas.microsoft.com/office/drawing/2017/model3d" xmlns:o="urn:schemas-microsoft-com:office:office" xmlns:r="http://schemas.openxmlformats.org/officeDocument/2006/relationships" xmlns:m="http://schemas.openxmlformats.org/officeDocument/2006/math" xmlns:v="urn:schemas-microsoft-com:vml" xmlns:wp14="http://schemas.microsoft.com/office/word/2010/wordprocessingDrawing" xmlns:wp="http://schemas.openxmlformats.org/drawingml/2006/wordprocessingDrawing" xmlns:w10="urn:schemas-microsoft-com:office:word" xmlns:w="http://schemas.openxmlformats.org/wordprocessingml/2006/main" xmlns:w14="http://schemas.microsoft.com/office/word/2010/wordml" xmlns:w15="http://schemas.microsoft.com/office/word/2012/wordml" xmlns:w16cid="http://schemas.microsoft.com/office/word/2016/wordml/cid" xmlns:w16se="http://schemas.microsoft.com/office/word/2015/wordml/symex" xmlns:wpg="http://schemas.microsoft.com/office/word/2010/wordprocessingGroup" xmlns:wpi="http://schemas.microsoft.com/office/word/2010/wordprocessingInk" xmlns:wne="http://schemas.microsoft.com/office/word/2006/wordml" xmlns:wps="http://schemas.microsoft.com/office/word/2010/wordprocessingShape" mc:Ignorable="w14 w15 w16se w16cid wp14">
+  <w:abstractNum w:abstractNumId="0" w15:restartNumberingAfterBreak="0">
     <w:nsid w:val="26444236"/>
     <w:multiLevelType w:val="hybridMultilevel"/>
     <w:tmpl w:val="38B8623A"/>
@@ -1862,7 +1886,7 @@
       </w:rPr>
     </w:lvl>
   </w:abstractNum>
-  <w:abstractNum w:abstractNumId="1">
+  <w:abstractNum w:abstractNumId="1" w15:restartNumberingAfterBreak="0">
     <w:nsid w:val="31D45F94"/>
     <w:multiLevelType w:val="hybridMultilevel"/>
     <w:tmpl w:val="D5BE9C98"/>
@@ -1984,7 +2008,7 @@
 </file>
 
 <file path=word/styles.xml><?xml version="1.0" encoding="utf-8"?>
-<w:styles xmlns:mc="http://schemas.openxmlformats.org/markup-compatibility/2006" xmlns:r="http://schemas.openxmlformats.org/officeDocument/2006/relationships" xmlns:w="http://schemas.openxmlformats.org/wordprocessingml/2006/main" xmlns:w14="http://schemas.microsoft.com/office/word/2010/wordml" xmlns:w15="http://schemas.microsoft.com/office/word/2012/wordml" mc:Ignorable="w14 w15">
+<w:styles xmlns:mc="http://schemas.openxmlformats.org/markup-compatibility/2006" xmlns:r="http://schemas.openxmlformats.org/officeDocument/2006/relationships" xmlns:w="http://schemas.openxmlformats.org/wordprocessingml/2006/main" xmlns:w14="http://schemas.microsoft.com/office/word/2010/wordml" xmlns:w15="http://schemas.microsoft.com/office/word/2012/wordml" xmlns:w16cid="http://schemas.microsoft.com/office/word/2016/wordml/cid" xmlns:w16se="http://schemas.microsoft.com/office/word/2015/wordml/symex" mc:Ignorable="w14 w15 w16se w16cid">
   <w:docDefaults>
     <w:rPrDefault>
       <w:rPr>
@@ -2000,7 +2024,7 @@
       </w:pPr>
     </w:pPrDefault>
   </w:docDefaults>
-  <w:latentStyles w:defLockedState="0" w:defUIPriority="99" w:defSemiHidden="0" w:defUnhideWhenUsed="0" w:defQFormat="0" w:count="380">
+  <w:latentStyles w:defLockedState="0" w:defUIPriority="99" w:defSemiHidden="0" w:defUnhideWhenUsed="0" w:defQFormat="0" w:count="375">
     <w:lsdException w:name="Normal" w:uiPriority="0" w:qFormat="1"/>
     <w:lsdException w:name="heading 1" w:uiPriority="9" w:qFormat="1"/>
     <w:lsdException w:name="heading 2" w:semiHidden="1" w:uiPriority="9" w:unhideWhenUsed="1" w:qFormat="1"/>
@@ -2373,17 +2397,17 @@
     <w:lsdException w:name="List Table 6 Colorful Accent 6" w:uiPriority="51"/>
     <w:lsdException w:name="List Table 7 Colorful Accent 6" w:uiPriority="52"/>
   </w:latentStyles>
-  <w:style w:type="paragraph" w:default="1" w:styleId="Normal">
+  <w:style w:type="paragraph" w:default="1" w:styleId="a">
     <w:name w:val="Normal"/>
     <w:qFormat/>
   </w:style>
-  <w:style w:type="character" w:default="1" w:styleId="DefaultParagraphFont">
+  <w:style w:type="character" w:default="1" w:styleId="a0">
     <w:name w:val="Default Paragraph Font"/>
     <w:uiPriority w:val="1"/>
     <w:semiHidden/>
     <w:unhideWhenUsed/>
   </w:style>
-  <w:style w:type="table" w:default="1" w:styleId="TableNormal">
+  <w:style w:type="table" w:default="1" w:styleId="a1">
     <w:name w:val="Normal Table"/>
     <w:uiPriority w:val="99"/>
     <w:semiHidden/>
@@ -2398,22 +2422,21 @@
       </w:tblCellMar>
     </w:tblPr>
   </w:style>
-  <w:style w:type="numbering" w:default="1" w:styleId="NoList">
+  <w:style w:type="numbering" w:default="1" w:styleId="a2">
     <w:name w:val="No List"/>
     <w:uiPriority w:val="99"/>
     <w:semiHidden/>
     <w:unhideWhenUsed/>
   </w:style>
-  <w:style w:type="table" w:styleId="TableGrid">
+  <w:style w:type="table" w:styleId="a3">
     <w:name w:val="Table Grid"/>
-    <w:basedOn w:val="TableNormal"/>
+    <w:basedOn w:val="a1"/>
     <w:uiPriority w:val="39"/>
     <w:rsid w:val="0099539E"/>
     <w:pPr>
       <w:spacing w:after="0" w:line="240" w:lineRule="auto"/>
     </w:pPr>
     <w:tblPr>
-      <w:tblInd w:w="0" w:type="dxa"/>
       <w:tblBorders>
         <w:top w:val="single" w:sz="4" w:space="0" w:color="auto"/>
         <w:left w:val="single" w:sz="4" w:space="0" w:color="auto"/>
@@ -2422,19 +2445,13 @@
         <w:insideH w:val="single" w:sz="4" w:space="0" w:color="auto"/>
         <w:insideV w:val="single" w:sz="4" w:space="0" w:color="auto"/>
       </w:tblBorders>
-      <w:tblCellMar>
-        <w:top w:w="0" w:type="dxa"/>
-        <w:left w:w="108" w:type="dxa"/>
-        <w:bottom w:w="0" w:type="dxa"/>
-        <w:right w:w="108" w:type="dxa"/>
-      </w:tblCellMar>
     </w:tblPr>
   </w:style>
-  <w:style w:type="paragraph" w:styleId="Title">
+  <w:style w:type="paragraph" w:styleId="a4">
     <w:name w:val="Title"/>
-    <w:basedOn w:val="Normal"/>
-    <w:next w:val="Normal"/>
-    <w:link w:val="TitleChar"/>
+    <w:basedOn w:val="a"/>
+    <w:next w:val="a"/>
+    <w:link w:val="a5"/>
     <w:uiPriority w:val="10"/>
     <w:qFormat/>
     <w:rsid w:val="00627A81"/>
@@ -2450,10 +2467,10 @@
       <w:szCs w:val="56"/>
     </w:rPr>
   </w:style>
-  <w:style w:type="character" w:customStyle="1" w:styleId="TitleChar">
-    <w:name w:val="Title Char"/>
-    <w:basedOn w:val="DefaultParagraphFont"/>
-    <w:link w:val="Title"/>
+  <w:style w:type="character" w:customStyle="1" w:styleId="a5">
+    <w:name w:val="標題 字元"/>
+    <w:basedOn w:val="a0"/>
+    <w:link w:val="a4"/>
     <w:uiPriority w:val="10"/>
     <w:rsid w:val="00627A81"/>
     <w:rPr>
@@ -2464,10 +2481,10 @@
       <w:szCs w:val="56"/>
     </w:rPr>
   </w:style>
-  <w:style w:type="paragraph" w:styleId="BalloonText">
+  <w:style w:type="paragraph" w:styleId="a6">
     <w:name w:val="Balloon Text"/>
-    <w:basedOn w:val="Normal"/>
-    <w:link w:val="BalloonTextChar"/>
+    <w:basedOn w:val="a"/>
+    <w:link w:val="a7"/>
     <w:uiPriority w:val="99"/>
     <w:semiHidden/>
     <w:unhideWhenUsed/>
@@ -2481,10 +2498,10 @@
       <w:szCs w:val="18"/>
     </w:rPr>
   </w:style>
-  <w:style w:type="character" w:customStyle="1" w:styleId="BalloonTextChar">
-    <w:name w:val="Balloon Text Char"/>
-    <w:basedOn w:val="DefaultParagraphFont"/>
-    <w:link w:val="BalloonText"/>
+  <w:style w:type="character" w:customStyle="1" w:styleId="a7">
+    <w:name w:val="註解方塊文字 字元"/>
+    <w:basedOn w:val="a0"/>
+    <w:link w:val="a6"/>
     <w:uiPriority w:val="99"/>
     <w:semiHidden/>
     <w:rsid w:val="006F4F0E"/>
@@ -2494,9 +2511,9 @@
       <w:szCs w:val="18"/>
     </w:rPr>
   </w:style>
-  <w:style w:type="paragraph" w:styleId="ListParagraph">
+  <w:style w:type="paragraph" w:styleId="a8">
     <w:name w:val="List Paragraph"/>
-    <w:basedOn w:val="Normal"/>
+    <w:basedOn w:val="a"/>
     <w:uiPriority w:val="34"/>
     <w:qFormat/>
     <w:rsid w:val="0062351F"/>
@@ -2504,6 +2521,18 @@
       <w:ind w:left="720"/>
       <w:contextualSpacing/>
     </w:pPr>
+  </w:style>
+  <w:style w:type="character" w:styleId="a9">
+    <w:name w:val="Hyperlink"/>
+    <w:basedOn w:val="a0"/>
+    <w:uiPriority w:val="99"/>
+    <w:semiHidden/>
+    <w:unhideWhenUsed/>
+    <w:rsid w:val="009021C2"/>
+    <w:rPr>
+      <w:color w:val="0000FF"/>
+      <w:u w:val="single"/>
+    </w:rPr>
   </w:style>
 </w:styles>
 </file>
@@ -2774,7 +2803,7 @@
 </file>
 
 <file path=customXml/itemProps1.xml><?xml version="1.0" encoding="utf-8"?>
-<ds:datastoreItem xmlns:ds="http://schemas.openxmlformats.org/officeDocument/2006/customXml" ds:itemID="{E34D5A55-BF99-7342-A140-5A06B179E0BC}">
+<ds:datastoreItem xmlns:ds="http://schemas.openxmlformats.org/officeDocument/2006/customXml" ds:itemID="{40E2D06C-5E72-4A9D-A71C-C5E1605A3865}">
   <ds:schemaRefs>
     <ds:schemaRef ds:uri="http://schemas.openxmlformats.org/officeDocument/2006/bibliography"/>
   </ds:schemaRefs>

</xml_diff>

<commit_message>
Modified and added problems and features. Completed Meeting Minutes and inserted photo.
</commit_message>
<xml_diff>
--- a/Milestone 1/requirement-interview.docx
+++ b/Milestone 1/requirement-interview.docx
@@ -1,10 +1,10 @@
 
 <file path=word/document.xml><?xml version="1.0" encoding="utf-8"?>
-<w:document xmlns:wpc="http://schemas.microsoft.com/office/word/2010/wordprocessingCanvas" xmlns:cx="http://schemas.microsoft.com/office/drawing/2014/chartex" xmlns:cx1="http://schemas.microsoft.com/office/drawing/2015/9/8/chartex" xmlns:cx2="http://schemas.microsoft.com/office/drawing/2015/10/21/chartex" xmlns:cx3="http://schemas.microsoft.com/office/drawing/2016/5/9/chartex" xmlns:cx4="http://schemas.microsoft.com/office/drawing/2016/5/10/chartex" xmlns:cx5="http://schemas.microsoft.com/office/drawing/2016/5/11/chartex" xmlns:cx6="http://schemas.microsoft.com/office/drawing/2016/5/12/chartex" xmlns:cx7="http://schemas.microsoft.com/office/drawing/2016/5/13/chartex" xmlns:cx8="http://schemas.microsoft.com/office/drawing/2016/5/14/chartex" xmlns:mc="http://schemas.openxmlformats.org/markup-compatibility/2006" xmlns:aink="http://schemas.microsoft.com/office/drawing/2016/ink" xmlns:am3d="http://schemas.microsoft.com/office/drawing/2017/model3d" xmlns:o="urn:schemas-microsoft-com:office:office" xmlns:r="http://schemas.openxmlformats.org/officeDocument/2006/relationships" xmlns:m="http://schemas.openxmlformats.org/officeDocument/2006/math" xmlns:v="urn:schemas-microsoft-com:vml" xmlns:wp14="http://schemas.microsoft.com/office/word/2010/wordprocessingDrawing" xmlns:wp="http://schemas.openxmlformats.org/drawingml/2006/wordprocessingDrawing" xmlns:w10="urn:schemas-microsoft-com:office:word" xmlns:w="http://schemas.openxmlformats.org/wordprocessingml/2006/main" xmlns:w14="http://schemas.microsoft.com/office/word/2010/wordml" xmlns:w15="http://schemas.microsoft.com/office/word/2012/wordml" xmlns:w16cid="http://schemas.microsoft.com/office/word/2016/wordml/cid" xmlns:w16se="http://schemas.microsoft.com/office/word/2015/wordml/symex" xmlns:wpg="http://schemas.microsoft.com/office/word/2010/wordprocessingGroup" xmlns:wpi="http://schemas.microsoft.com/office/word/2010/wordprocessingInk" xmlns:wne="http://schemas.microsoft.com/office/word/2006/wordml" xmlns:wps="http://schemas.microsoft.com/office/word/2010/wordprocessingShape" mc:Ignorable="w14 w15 w16se w16cid wp14">
+<w:document xmlns:wpc="http://schemas.microsoft.com/office/word/2010/wordprocessingCanvas" xmlns:cx="http://schemas.microsoft.com/office/drawing/2014/chartex" xmlns:cx1="http://schemas.microsoft.com/office/drawing/2015/9/8/chartex" xmlns:cx2="http://schemas.microsoft.com/office/drawing/2015/10/21/chartex" xmlns:cx3="http://schemas.microsoft.com/office/drawing/2016/5/9/chartex" xmlns:cx4="http://schemas.microsoft.com/office/drawing/2016/5/10/chartex" xmlns:cx5="http://schemas.microsoft.com/office/drawing/2016/5/11/chartex" xmlns:cx6="http://schemas.microsoft.com/office/drawing/2016/5/12/chartex" xmlns:cx7="http://schemas.microsoft.com/office/drawing/2016/5/13/chartex" xmlns:cx8="http://schemas.microsoft.com/office/drawing/2016/5/14/chartex" xmlns:mc="http://schemas.openxmlformats.org/markup-compatibility/2006" xmlns:aink="http://schemas.microsoft.com/office/drawing/2016/ink" xmlns:am3d="http://schemas.microsoft.com/office/drawing/2017/model3d" xmlns:o="urn:schemas-microsoft-com:office:office" xmlns:r="http://schemas.openxmlformats.org/officeDocument/2006/relationships" xmlns:m="http://schemas.openxmlformats.org/officeDocument/2006/math" xmlns:v="urn:schemas-microsoft-com:vml" xmlns:wp14="http://schemas.microsoft.com/office/word/2010/wordprocessingDrawing" xmlns:wp="http://schemas.openxmlformats.org/drawingml/2006/wordprocessingDrawing" xmlns:w10="urn:schemas-microsoft-com:office:word" xmlns:w="http://schemas.openxmlformats.org/wordprocessingml/2006/main" xmlns:w14="http://schemas.microsoft.com/office/word/2010/wordml" xmlns:w15="http://schemas.microsoft.com/office/word/2012/wordml" xmlns:w16se="http://schemas.microsoft.com/office/word/2015/wordml/symex" xmlns:wpg="http://schemas.microsoft.com/office/word/2010/wordprocessingGroup" xmlns:wpi="http://schemas.microsoft.com/office/word/2010/wordprocessingInk" xmlns:wne="http://schemas.microsoft.com/office/word/2006/wordml" xmlns:wps="http://schemas.microsoft.com/office/word/2010/wordprocessingShape" mc:Ignorable="w14 w15 w16se wp14">
   <w:body>
     <w:p>
       <w:pPr>
-        <w:pStyle w:val="a4"/>
+        <w:pStyle w:val="Title"/>
       </w:pPr>
       <w:r>
         <w:t xml:space="preserve">COMP3111/3111H User Requirement </w:t>
@@ -13,7 +13,7 @@
         <w:t xml:space="preserve">Focus Group </w:t>
       </w:r>
       <w:r>
-        <w:t>Interview Template</w:t>
+        <w:t>Interview Meeting</w:t>
       </w:r>
     </w:p>
     <w:p/>
@@ -52,20 +52,35 @@
         <w:t xml:space="preserve">: </w:t>
       </w:r>
       <w:r>
+        <w:rPr>
+          <w:u w:val="single"/>
+        </w:rPr>
         <w:t xml:space="preserve">Chan Yee San Samuel, </w:t>
       </w:r>
       <w:r>
+        <w:rPr>
+          <w:u w:val="single"/>
+        </w:rPr>
         <w:t>Leung Cheuk Nam,</w:t>
       </w:r>
       <w:r>
+        <w:rPr>
+          <w:u w:val="single"/>
+        </w:rPr>
         <w:t xml:space="preserve"> Liu Yan Ho, Fung Yuk Cheung, Lai </w:t>
       </w:r>
       <w:proofErr w:type="spellStart"/>
       <w:r>
+        <w:rPr>
+          <w:u w:val="single"/>
+        </w:rPr>
         <w:t>Yui</w:t>
       </w:r>
       <w:proofErr w:type="spellEnd"/>
       <w:r>
+        <w:rPr>
+          <w:u w:val="single"/>
+        </w:rPr>
         <w:t xml:space="preserve"> Fung</w:t>
       </w:r>
     </w:p>
@@ -86,24 +101,42 @@
         <w:t xml:space="preserve"> </w:t>
       </w:r>
       <w:r>
+        <w:rPr>
+          <w:u w:val="single"/>
+        </w:rPr>
         <w:t xml:space="preserve">Yuen </w:t>
       </w:r>
       <w:proofErr w:type="spellStart"/>
       <w:r>
+        <w:rPr>
+          <w:u w:val="single"/>
+        </w:rPr>
         <w:t>Hin</w:t>
       </w:r>
       <w:proofErr w:type="spellEnd"/>
       <w:r>
+        <w:rPr>
+          <w:u w:val="single"/>
+        </w:rPr>
         <w:t xml:space="preserve"> Ching, Lau Yu Tung</w:t>
       </w:r>
       <w:r>
+        <w:rPr>
+          <w:u w:val="single"/>
+        </w:rPr>
         <w:t xml:space="preserve">, </w:t>
       </w:r>
       <w:r>
+        <w:rPr>
+          <w:u w:val="single"/>
+        </w:rPr>
         <w:t xml:space="preserve">Wang Yuen </w:t>
       </w:r>
       <w:proofErr w:type="spellStart"/>
       <w:r>
+        <w:rPr>
+          <w:u w:val="single"/>
+        </w:rPr>
         <w:t>Wa</w:t>
       </w:r>
       <w:proofErr w:type="spellEnd"/>
@@ -189,7 +222,7 @@
     </w:p>
     <w:tbl>
       <w:tblPr>
-        <w:tblStyle w:val="a3"/>
+        <w:tblStyle w:val="TableGrid"/>
         <w:tblW w:w="0" w:type="auto"/>
         <w:tblLook w:val="04A0" w:firstRow="1" w:lastRow="0" w:firstColumn="1" w:lastColumn="0" w:noHBand="0" w:noVBand="1"/>
       </w:tblPr>
@@ -483,7 +516,19 @@
           </w:tcPr>
           <w:p>
             <w:r>
-              <w:t>Uncertain about the serving hours, prices and food quality of restaurants in UST</w:t>
+              <w:t>Uncertain about the serving hours, prices an</w:t>
+            </w:r>
+            <w:r>
+              <w:t>d food quality of the restaurants at</w:t>
+            </w:r>
+            <w:r>
+              <w:t xml:space="preserve"> </w:t>
+            </w:r>
+            <w:r>
+              <w:t>HK</w:t>
+            </w:r>
+            <w:r>
+              <w:t>UST</w:t>
             </w:r>
           </w:p>
         </w:tc>
@@ -517,6 +562,9 @@
               <w:t>Unsure</w:t>
             </w:r>
             <w:r>
+              <w:t xml:space="preserve"> of</w:t>
+            </w:r>
+            <w:r>
               <w:t xml:space="preserve"> </w:t>
             </w:r>
             <w:r>
@@ -594,7 +642,143 @@
           </w:tcPr>
           <w:p>
             <w:r>
-              <w:t>Find it difficult to adapt the new teaching style or find out what is required of the course</w:t>
+              <w:t>Uncertain about which UST Hall is the best</w:t>
+            </w:r>
+            <w:r>
+              <w:t xml:space="preserve"> to register for</w:t>
+            </w:r>
+            <w:r>
+              <w:t>, e.g. ha</w:t>
+            </w:r>
+            <w:r>
+              <w:t>ving the most exciting activity or the best living environment</w:t>
+            </w:r>
+          </w:p>
+        </w:tc>
+        <w:tc>
+          <w:tcPr>
+            <w:tcW w:w="2233" w:type="dxa"/>
+          </w:tcPr>
+          <w:p/>
+        </w:tc>
+      </w:tr>
+      <w:tr>
+        <w:trPr>
+          <w:trHeight w:val="255"/>
+        </w:trPr>
+        <w:tc>
+          <w:tcPr>
+            <w:tcW w:w="445" w:type="dxa"/>
+          </w:tcPr>
+          <w:p>
+            <w:r>
+              <w:t>11</w:t>
+            </w:r>
+          </w:p>
+        </w:tc>
+        <w:tc>
+          <w:tcPr>
+            <w:tcW w:w="6672" w:type="dxa"/>
+          </w:tcPr>
+          <w:p>
+            <w:r>
+              <w:t>Uncertain about what kind of societies are available at HKUST and have difficulty in deciding which society to join and participate in</w:t>
+            </w:r>
+          </w:p>
+        </w:tc>
+        <w:tc>
+          <w:tcPr>
+            <w:tcW w:w="2233" w:type="dxa"/>
+          </w:tcPr>
+          <w:p/>
+        </w:tc>
+      </w:tr>
+      <w:tr>
+        <w:trPr>
+          <w:trHeight w:val="255"/>
+        </w:trPr>
+        <w:tc>
+          <w:tcPr>
+            <w:tcW w:w="445" w:type="dxa"/>
+          </w:tcPr>
+          <w:p>
+            <w:r>
+              <w:t>12</w:t>
+            </w:r>
+          </w:p>
+        </w:tc>
+        <w:tc>
+          <w:tcPr>
+            <w:tcW w:w="6672" w:type="dxa"/>
+          </w:tcPr>
+          <w:p>
+            <w:r>
+              <w:t>Hard to remember or find the professors’ and TAs’ emails, offices, and office hours</w:t>
+            </w:r>
+          </w:p>
+        </w:tc>
+        <w:tc>
+          <w:tcPr>
+            <w:tcW w:w="2233" w:type="dxa"/>
+          </w:tcPr>
+          <w:p/>
+        </w:tc>
+      </w:tr>
+      <w:tr>
+        <w:trPr>
+          <w:trHeight w:val="255"/>
+        </w:trPr>
+        <w:tc>
+          <w:tcPr>
+            <w:tcW w:w="445" w:type="dxa"/>
+          </w:tcPr>
+          <w:p>
+            <w:r>
+              <w:t>13</w:t>
+            </w:r>
+          </w:p>
+        </w:tc>
+        <w:tc>
+          <w:tcPr>
+            <w:tcW w:w="6672" w:type="dxa"/>
+          </w:tcPr>
+          <w:p>
+            <w:r>
+              <w:t>Troublesome to login to SIS every time to check waiting list status</w:t>
+            </w:r>
+          </w:p>
+        </w:tc>
+        <w:tc>
+          <w:tcPr>
+            <w:tcW w:w="2233" w:type="dxa"/>
+          </w:tcPr>
+          <w:p/>
+        </w:tc>
+      </w:tr>
+      <w:tr>
+        <w:trPr>
+          <w:trHeight w:val="255"/>
+        </w:trPr>
+        <w:tc>
+          <w:tcPr>
+            <w:tcW w:w="445" w:type="dxa"/>
+          </w:tcPr>
+          <w:p>
+            <w:r>
+              <w:t>14</w:t>
+            </w:r>
+          </w:p>
+        </w:tc>
+        <w:tc>
+          <w:tcPr>
+            <w:tcW w:w="6672" w:type="dxa"/>
+          </w:tcPr>
+          <w:p>
+            <w:r>
+              <w:t xml:space="preserve">Difficult to find the corresponding </w:t>
+            </w:r>
+            <w:r>
+              <w:t>courses provided at HKUST for credit transfer with Non-JUPAS students</w:t>
             </w:r>
           </w:p>
         </w:tc>
@@ -607,8 +791,10 @@
       </w:tr>
     </w:tbl>
     <w:p/>
+    <w:p/>
     <w:p>
       <w:r>
+        <w:lastRenderedPageBreak/>
         <w:t>Functional Requirements:</w:t>
       </w:r>
     </w:p>
@@ -616,11 +802,9 @@
       <w:r>
         <w:t xml:space="preserve">(Produce a list of </w:t>
       </w:r>
-      <w:proofErr w:type="gramStart"/>
-      <w:r>
-        <w:t>requirement</w:t>
-      </w:r>
-      <w:proofErr w:type="gramEnd"/>
+      <w:r>
+        <w:t>requirements</w:t>
+      </w:r>
       <w:r>
         <w:t xml:space="preserve"> based on the communication with the client</w:t>
       </w:r>
@@ -639,7 +823,7 @@
     </w:p>
     <w:tbl>
       <w:tblPr>
-        <w:tblStyle w:val="a3"/>
+        <w:tblStyle w:val="TableGrid"/>
         <w:tblW w:w="9445" w:type="dxa"/>
         <w:tblLook w:val="04A0" w:firstRow="1" w:lastRow="0" w:firstColumn="1" w:lastColumn="0" w:noHBand="0" w:noVBand="1"/>
       </w:tblPr>
@@ -674,11 +858,7 @@
               <w:t xml:space="preserve"> #</w:t>
             </w:r>
             <w:r>
-              <w:t xml:space="preserve"> / Marketing </w:t>
-            </w:r>
-            <w:r>
-              <w:lastRenderedPageBreak/>
-              <w:t>Department Initial Ideas</w:t>
+              <w:t xml:space="preserve"> / Marketing Department Initial Ideas</w:t>
             </w:r>
           </w:p>
         </w:tc>
@@ -689,7 +869,6 @@
           </w:tcPr>
           <w:p>
             <w:r>
-              <w:lastRenderedPageBreak/>
               <w:t>Approval</w:t>
             </w:r>
           </w:p>
@@ -755,6 +934,9 @@
             <w:r>
               <w:t>about current location and destination and attempt to find the shortest path in between</w:t>
             </w:r>
+            <w:r>
+              <w:t xml:space="preserve"> and return the ETA to the user</w:t>
+            </w:r>
           </w:p>
         </w:tc>
         <w:tc>
@@ -782,13 +964,7 @@
           </w:tcPr>
           <w:p>
             <w:r>
-              <w:t>Provide a brief, concise tutorial on navigating SIS system (maybe a video</w:t>
-            </w:r>
-            <w:r>
-              <w:t xml:space="preserve"> and step by step description with photo</w:t>
-            </w:r>
-            <w:r>
-              <w:t>)</w:t>
+              <w:t>Provide a brief, concise tutorial on navigating SIS system (maybe a video)</w:t>
             </w:r>
           </w:p>
         </w:tc>
@@ -820,12 +996,7 @@
           </w:tcPr>
           <w:p>
             <w:r>
-              <w:t>Attempt to help user find course websites based on the courses that user is currently</w:t>
-            </w:r>
-            <w:bookmarkStart w:id="0" w:name="_GoBack"/>
-            <w:bookmarkEnd w:id="0"/>
-            <w:r>
-              <w:t xml:space="preserve"> taking (this information is assumed to be asked by chatbot beforehand)</w:t>
+              <w:t>Attempt to help user find course websites based on the courses that user is currently taking (this information is assumed to be asked by chatbot beforehand)</w:t>
             </w:r>
           </w:p>
         </w:tc>
@@ -1055,7 +1226,14 @@
           <w:tcPr>
             <w:tcW w:w="7555" w:type="dxa"/>
           </w:tcPr>
-          <w:p/>
+          <w:p>
+            <w:r>
+              <w:t xml:space="preserve">Get the hall that the user is interested in and provide the corresponding URL to the hall’s website. Also allow user to view and add ratings to each hall’s quality in a few criteria, namely living environment and </w:t>
+            </w:r>
+            <w:r>
+              <w:t>activities</w:t>
+            </w:r>
+          </w:p>
         </w:tc>
         <w:tc>
           <w:tcPr>
@@ -1080,13 +1258,27 @@
           <w:tcPr>
             <w:tcW w:w="7555" w:type="dxa"/>
           </w:tcPr>
-          <w:p/>
+          <w:p>
+            <w:r>
+              <w:t>Allow user to find out what kind of societies are there at HKUST and their corresponding websites</w:t>
+            </w:r>
+            <w:r>
+              <w:t xml:space="preserve"> and</w:t>
+            </w:r>
+            <w:r>
+              <w:t xml:space="preserve"> provide the functionality to add and view ratings of each society</w:t>
+            </w:r>
+          </w:p>
         </w:tc>
         <w:tc>
           <w:tcPr>
             <w:tcW w:w="720" w:type="dxa"/>
           </w:tcPr>
-          <w:p/>
+          <w:p>
+            <w:r>
+              <w:t>11</w:t>
+            </w:r>
+          </w:p>
         </w:tc>
         <w:tc>
           <w:tcPr>
@@ -1101,13 +1293,21 @@
           <w:tcPr>
             <w:tcW w:w="7555" w:type="dxa"/>
           </w:tcPr>
-          <w:p/>
+          <w:p>
+            <w:r>
+              <w:t>Provide a directory enquiry function for user to input the professor’s or TA’s name and return the corresponding contact information such as email, office location and office hours</w:t>
+            </w:r>
+          </w:p>
         </w:tc>
         <w:tc>
           <w:tcPr>
             <w:tcW w:w="720" w:type="dxa"/>
           </w:tcPr>
-          <w:p/>
+          <w:p>
+            <w:r>
+              <w:t>12</w:t>
+            </w:r>
+          </w:p>
         </w:tc>
         <w:tc>
           <w:tcPr>
@@ -1122,13 +1322,60 @@
           <w:tcPr>
             <w:tcW w:w="7555" w:type="dxa"/>
           </w:tcPr>
+          <w:p>
+            <w:r>
+              <w:t>Ask for the user’s SIS login credentials and search for the courses that he is currently in the waiting list. If there are more than one course, prompt the user for the course that he will like to check for the waiting list status</w:t>
+            </w:r>
+          </w:p>
+        </w:tc>
+        <w:tc>
+          <w:tcPr>
+            <w:tcW w:w="720" w:type="dxa"/>
+          </w:tcPr>
+          <w:p>
+            <w:r>
+              <w:t>13</w:t>
+            </w:r>
+          </w:p>
+        </w:tc>
+        <w:tc>
+          <w:tcPr>
+            <w:tcW w:w="1170" w:type="dxa"/>
+            <w:shd w:val="clear" w:color="auto" w:fill="767171" w:themeFill="background2" w:themeFillShade="80"/>
+          </w:tcPr>
           <w:p/>
         </w:tc>
+      </w:tr>
+      <w:tr>
+        <w:tc>
+          <w:tcPr>
+            <w:tcW w:w="7555" w:type="dxa"/>
+          </w:tcPr>
+          <w:p>
+            <w:pPr>
+              <w:tabs>
+                <w:tab w:val="left" w:pos="5100"/>
+              </w:tabs>
+            </w:pPr>
+            <w:r>
+              <w:t>Search for the course that the user inputted on the credit transfer database and return the information (course name, course credit, grade requirement) for the course that it can transfer for</w:t>
+            </w:r>
+            <w:r>
+              <w:tab/>
+            </w:r>
+          </w:p>
+        </w:tc>
         <w:tc>
           <w:tcPr>
             <w:tcW w:w="720" w:type="dxa"/>
           </w:tcPr>
-          <w:p/>
+          <w:p>
+            <w:r>
+              <w:t>14</w:t>
+            </w:r>
+            <w:bookmarkStart w:id="0" w:name="_GoBack"/>
+            <w:bookmarkEnd w:id="0"/>
+          </w:p>
         </w:tc>
         <w:tc>
           <w:tcPr>
@@ -1140,8 +1387,11 @@
       </w:tr>
     </w:tbl>
     <w:p/>
+    <w:p/>
+    <w:p/>
     <w:p>
       <w:r>
+        <w:lastRenderedPageBreak/>
         <w:t>Meeting</w:t>
       </w:r>
       <w:r>
@@ -1150,7 +1400,7 @@
     </w:p>
     <w:tbl>
       <w:tblPr>
-        <w:tblStyle w:val="a3"/>
+        <w:tblStyle w:val="TableGrid"/>
         <w:tblW w:w="0" w:type="auto"/>
         <w:tblLook w:val="04A0" w:firstRow="1" w:lastRow="0" w:firstColumn="1" w:lastColumn="0" w:noHBand="0" w:noVBand="1"/>
       </w:tblPr>
@@ -1163,508 +1413,751 @@
             <w:tcW w:w="9350" w:type="dxa"/>
           </w:tcPr>
           <w:p>
+            <w:r>
+              <w:t xml:space="preserve">Minutes of the </w:t>
+            </w:r>
+            <w:r>
+              <w:t>Focus Group Interview Meeting</w:t>
+            </w:r>
+          </w:p>
+          <w:p>
+            <w:r>
+              <w:t>Date: October 10</w:t>
+            </w:r>
+            <w:r>
+              <w:t>, 2017</w:t>
+            </w:r>
+          </w:p>
+          <w:p>
+            <w:r>
+              <w:t>Time: 19:00</w:t>
+            </w:r>
+          </w:p>
+          <w:p>
+            <w:r>
+              <w:t>Place: Library LG1 Room 363</w:t>
+            </w:r>
+          </w:p>
+          <w:p>
+            <w:r>
+              <w:t xml:space="preserve">Present: </w:t>
+            </w:r>
+          </w:p>
+          <w:p>
             <w:pPr>
-              <w:pStyle w:val="a8"/>
-              <w:numPr>
-                <w:ilvl w:val="0"/>
-                <w:numId w:val="2"/>
-              </w:numPr>
+              <w:ind w:left="510" w:hanging="540"/>
             </w:pPr>
             <w:r>
-              <w:t>Bus scheduling</w:t>
-            </w:r>
-          </w:p>
-          <w:p>
-            <w:pPr>
-              <w:pStyle w:val="a8"/>
-              <w:numPr>
-                <w:ilvl w:val="0"/>
-                <w:numId w:val="2"/>
-              </w:numPr>
-            </w:pPr>
-            <w:r>
-              <w:t>Finding lifts and rooms</w:t>
-            </w:r>
-          </w:p>
-          <w:p>
-            <w:pPr>
-              <w:pStyle w:val="a8"/>
-              <w:numPr>
-                <w:ilvl w:val="0"/>
-                <w:numId w:val="2"/>
-              </w:numPr>
-            </w:pPr>
-            <w:r>
-              <w:t>Canteen opening and closing hours</w:t>
-            </w:r>
-          </w:p>
-          <w:p>
-            <w:pPr>
-              <w:pStyle w:val="a8"/>
-              <w:numPr>
-                <w:ilvl w:val="0"/>
-                <w:numId w:val="2"/>
-              </w:numPr>
-            </w:pPr>
-            <w:r>
-              <w:t>Tips for using SIS registration system</w:t>
-            </w:r>
-          </w:p>
-          <w:p>
-            <w:pPr>
-              <w:pStyle w:val="a8"/>
-              <w:numPr>
-                <w:ilvl w:val="0"/>
-                <w:numId w:val="2"/>
-              </w:numPr>
-              <w:rPr>
-                <w:lang w:val="fr-FR"/>
-              </w:rPr>
-            </w:pPr>
-            <w:r>
-              <w:rPr>
-                <w:lang w:val="fr-FR"/>
-              </w:rPr>
-              <w:t xml:space="preserve">Non-JUPAS </w:t>
-            </w:r>
-            <w:r>
-              <w:rPr>
-                <w:lang w:val="fr-FR"/>
-              </w:rPr>
-              <w:t xml:space="preserve">credit </w:t>
-            </w:r>
-            <w:r>
-              <w:rPr>
-                <w:lang w:val="fr-FR"/>
-              </w:rPr>
-              <w:t>transfer problem</w:t>
-            </w:r>
-          </w:p>
-          <w:p>
-            <w:pPr>
-              <w:pStyle w:val="a8"/>
-              <w:numPr>
-                <w:ilvl w:val="0"/>
-                <w:numId w:val="2"/>
-              </w:numPr>
-              <w:rPr>
-                <w:lang w:val="en-HK"/>
-              </w:rPr>
-            </w:pPr>
-            <w:r>
-              <w:rPr>
-                <w:lang w:val="en-HK"/>
-              </w:rPr>
-              <w:t xml:space="preserve">Important deadlines and dates </w:t>
-            </w:r>
-            <w:r>
-              <w:rPr>
-                <w:lang w:val="en-HK"/>
-              </w:rPr>
-              <w:t>notification</w:t>
-            </w:r>
-          </w:p>
-          <w:p>
-            <w:pPr>
-              <w:pStyle w:val="a8"/>
-              <w:numPr>
-                <w:ilvl w:val="0"/>
-                <w:numId w:val="2"/>
-              </w:numPr>
-              <w:rPr>
-                <w:lang w:val="en-HK"/>
-              </w:rPr>
-            </w:pPr>
-            <w:r>
-              <w:rPr>
-                <w:lang w:val="en-HK"/>
-              </w:rPr>
-              <w:t>Study plan and major requirement</w:t>
-            </w:r>
-          </w:p>
-          <w:p>
-            <w:pPr>
-              <w:pStyle w:val="a8"/>
-              <w:numPr>
-                <w:ilvl w:val="0"/>
-                <w:numId w:val="2"/>
-              </w:numPr>
-              <w:rPr>
-                <w:lang w:val="en-HK"/>
-              </w:rPr>
-            </w:pPr>
-            <w:r>
-              <w:rPr>
-                <w:lang w:val="en-HK"/>
-              </w:rPr>
-              <w:t>Hall recommendation and society recommendation</w:t>
-            </w:r>
-          </w:p>
-          <w:p>
-            <w:pPr>
-              <w:pStyle w:val="a8"/>
-              <w:numPr>
-                <w:ilvl w:val="0"/>
-                <w:numId w:val="2"/>
-              </w:numPr>
-              <w:rPr>
-                <w:lang w:val="en-HK"/>
-              </w:rPr>
-            </w:pPr>
-            <w:r>
-              <w:rPr>
-                <w:lang w:val="en-HK"/>
-              </w:rPr>
-              <w:t>Finding courses’ sources</w:t>
-            </w:r>
-          </w:p>
-          <w:p>
-            <w:pPr>
-              <w:pStyle w:val="a8"/>
-              <w:numPr>
-                <w:ilvl w:val="0"/>
-                <w:numId w:val="2"/>
-              </w:numPr>
-              <w:rPr>
-                <w:lang w:val="en-HK"/>
-              </w:rPr>
-            </w:pPr>
-            <w:r>
-              <w:rPr>
-                <w:lang w:val="en-HK"/>
-              </w:rPr>
-              <w:t>Notify Waitlist status</w:t>
-            </w:r>
-          </w:p>
-          <w:p>
-            <w:pPr>
-              <w:pStyle w:val="a8"/>
-              <w:numPr>
-                <w:ilvl w:val="0"/>
-                <w:numId w:val="2"/>
-              </w:numPr>
-              <w:rPr>
-                <w:lang w:val="en-HK"/>
-              </w:rPr>
-            </w:pPr>
-            <w:r>
-              <w:rPr>
-                <w:lang w:val="en-HK"/>
-              </w:rPr>
-              <w:t>Directory for professors and TA</w:t>
-            </w:r>
-          </w:p>
-          <w:p>
-            <w:pPr>
-              <w:pStyle w:val="a8"/>
-              <w:numPr>
-                <w:ilvl w:val="0"/>
-                <w:numId w:val="2"/>
-              </w:numPr>
-              <w:rPr>
-                <w:lang w:val="en-HK"/>
-              </w:rPr>
-            </w:pPr>
-            <w:r>
-              <w:rPr>
-                <w:lang w:val="en-HK"/>
-              </w:rPr>
-              <w:t>Input user location and destination to find the shortest path and ETA</w:t>
-            </w:r>
-          </w:p>
+              <w:t xml:space="preserve">     Team Members: Chan Yee San </w:t>
+            </w:r>
+            <w:r>
+              <w:t>(</w:t>
+            </w:r>
+            <w:r>
+              <w:t>Samuel</w:t>
+            </w:r>
+            <w:r>
+              <w:t>)</w:t>
+            </w:r>
+            <w:r>
+              <w:t>, Leung Cheuk Nam</w:t>
+            </w:r>
+            <w:r>
+              <w:t xml:space="preserve"> (LCN)</w:t>
+            </w:r>
+            <w:r>
+              <w:t>, Liu Y</w:t>
+            </w:r>
+            <w:r>
+              <w:t xml:space="preserve">an Ho (Chris), Fung Yuk Cheung (Paul), Lai </w:t>
+            </w:r>
+            <w:proofErr w:type="spellStart"/>
+            <w:r>
+              <w:t>Yui</w:t>
+            </w:r>
+            <w:proofErr w:type="spellEnd"/>
+            <w:r>
+              <w:t xml:space="preserve"> </w:t>
+            </w:r>
+            <w:r>
+              <w:t>Fung</w:t>
+            </w:r>
+            <w:r>
+              <w:t xml:space="preserve"> (Kevin)</w:t>
+            </w:r>
+          </w:p>
+          <w:p>
+            <w:r>
+              <w:t xml:space="preserve">     Name of Volunteers: Yuen </w:t>
+            </w:r>
+            <w:proofErr w:type="spellStart"/>
+            <w:r>
+              <w:t>Hin</w:t>
+            </w:r>
+            <w:proofErr w:type="spellEnd"/>
+            <w:r>
+              <w:t xml:space="preserve"> Ching</w:t>
+            </w:r>
+            <w:r>
+              <w:t xml:space="preserve"> (</w:t>
+            </w:r>
+            <w:proofErr w:type="spellStart"/>
+            <w:r>
+              <w:t>Hin</w:t>
+            </w:r>
+            <w:proofErr w:type="spellEnd"/>
+            <w:r>
+              <w:t>)</w:t>
+            </w:r>
+            <w:r>
+              <w:t>, Lau Yu Tung</w:t>
+            </w:r>
+            <w:r>
+              <w:t xml:space="preserve"> (Tony)</w:t>
+            </w:r>
+            <w:r>
+              <w:t xml:space="preserve">, Wang Yuen </w:t>
+            </w:r>
+            <w:proofErr w:type="spellStart"/>
+            <w:r>
+              <w:t>Wa</w:t>
+            </w:r>
+            <w:proofErr w:type="spellEnd"/>
+            <w:r>
+              <w:t xml:space="preserve"> (Jenny)</w:t>
+            </w:r>
+            <w:r>
+              <w:t xml:space="preserve"> </w:t>
+            </w:r>
+          </w:p>
+          <w:p>
+            <w:r>
+              <w:t>Absent: None</w:t>
+            </w:r>
+          </w:p>
+          <w:p>
+            <w:r>
+              <w:t>Recorder</w:t>
+            </w:r>
+            <w:r>
+              <w:t>s</w:t>
+            </w:r>
+            <w:r>
+              <w:t>: Samuel and LCN</w:t>
+            </w:r>
+          </w:p>
+          <w:p/>
+          <w:tbl>
+            <w:tblPr>
+              <w:tblStyle w:val="TableGrid"/>
+              <w:tblW w:w="0" w:type="auto"/>
+              <w:tblLook w:val="04A0" w:firstRow="1" w:lastRow="0" w:firstColumn="1" w:lastColumn="0" w:noHBand="0" w:noVBand="1"/>
+            </w:tblPr>
+            <w:tblGrid>
+              <w:gridCol w:w="568"/>
+              <w:gridCol w:w="8556"/>
+            </w:tblGrid>
+            <w:tr>
+              <w:tc>
+                <w:tcPr>
+                  <w:tcW w:w="505" w:type="dxa"/>
+                </w:tcPr>
+                <w:p>
+                  <w:r>
+                    <w:t>Ref. No.</w:t>
+                  </w:r>
+                </w:p>
+              </w:tc>
+              <w:tc>
+                <w:tcPr>
+                  <w:tcW w:w="8619" w:type="dxa"/>
+                </w:tcPr>
+                <w:p>
+                  <w:r>
+                    <w:t>Issue/Discussion</w:t>
+                  </w:r>
+                </w:p>
+              </w:tc>
+            </w:tr>
+            <w:tr>
+              <w:tc>
+                <w:tcPr>
+                  <w:tcW w:w="505" w:type="dxa"/>
+                </w:tcPr>
+                <w:p>
+                  <w:pPr>
+                    <w:jc w:val="center"/>
+                  </w:pPr>
+                  <w:r>
+                    <w:t>1.</w:t>
+                  </w:r>
+                </w:p>
+              </w:tc>
+              <w:tc>
+                <w:tcPr>
+                  <w:tcW w:w="8619" w:type="dxa"/>
+                </w:tcPr>
+                <w:p>
+                  <w:r>
+                    <w:t>Samuel introduced each member of the team to the freshmen which are the volunteers in this meeting. Then, he briefly explained what is required of this project to the freshmen and the purpose of this focus group interview meeting.</w:t>
+                  </w:r>
+                </w:p>
+              </w:tc>
+            </w:tr>
+            <w:tr>
+              <w:tc>
+                <w:tcPr>
+                  <w:tcW w:w="505" w:type="dxa"/>
+                </w:tcPr>
+                <w:p>
+                  <w:pPr>
+                    <w:jc w:val="center"/>
+                  </w:pPr>
+                  <w:r>
+                    <w:t>2</w:t>
+                  </w:r>
+                  <w:r>
+                    <w:t>.</w:t>
+                  </w:r>
+                </w:p>
+              </w:tc>
+              <w:tc>
+                <w:tcPr>
+                  <w:tcW w:w="8619" w:type="dxa"/>
+                </w:tcPr>
+                <w:p>
+                  <w:r>
+                    <w:t>After every freshman has a good understanding of what is required in this meeting, Samuel started the discussion by asking the freshmen if they have experienced any problems in their first month at HKUST.</w:t>
+                  </w:r>
+                </w:p>
+              </w:tc>
+            </w:tr>
+            <w:tr>
+              <w:tc>
+                <w:tcPr>
+                  <w:tcW w:w="505" w:type="dxa"/>
+                </w:tcPr>
+                <w:p>
+                  <w:pPr>
+                    <w:jc w:val="center"/>
+                  </w:pPr>
+                  <w:r>
+                    <w:t>3</w:t>
+                  </w:r>
+                  <w:r>
+                    <w:t>.</w:t>
+                  </w:r>
+                </w:p>
+              </w:tc>
+              <w:tc>
+                <w:tcPr>
+                  <w:tcW w:w="8619" w:type="dxa"/>
+                </w:tcPr>
+                <w:p>
+                  <w:proofErr w:type="spellStart"/>
+                  <w:r>
+                    <w:t>Hin</w:t>
+                  </w:r>
+                  <w:proofErr w:type="spellEnd"/>
+                  <w:r>
+                    <w:t xml:space="preserve"> stated a few problems he had faced such as </w:t>
+                  </w:r>
+                  <w:r>
+                    <w:t>unknown bus scheduling and</w:t>
+                  </w:r>
+                  <w:r>
+                    <w:t xml:space="preserve"> </w:t>
+                  </w:r>
+                  <w:r>
+                    <w:t>unable to find the lecture rooms an</w:t>
+                  </w:r>
+                  <w:r>
+                    <w:t>d lifts that led to those rooms</w:t>
+                  </w:r>
+                  <w:r>
+                    <w:t>.</w:t>
+                  </w:r>
+                </w:p>
+              </w:tc>
+            </w:tr>
+            <w:tr>
+              <w:tc>
+                <w:tcPr>
+                  <w:tcW w:w="505" w:type="dxa"/>
+                </w:tcPr>
+                <w:p>
+                  <w:pPr>
+                    <w:jc w:val="center"/>
+                  </w:pPr>
+                  <w:r>
+                    <w:t>4</w:t>
+                  </w:r>
+                  <w:r>
+                    <w:t>.</w:t>
+                  </w:r>
+                </w:p>
+              </w:tc>
+              <w:tc>
+                <w:tcPr>
+                  <w:tcW w:w="8619" w:type="dxa"/>
+                </w:tcPr>
+                <w:p>
+                  <w:r>
+                    <w:t xml:space="preserve">Tony also </w:t>
+                  </w:r>
+                  <w:proofErr w:type="gramStart"/>
+                  <w:r>
+                    <w:t>provided that</w:t>
+                  </w:r>
+                  <w:proofErr w:type="gramEnd"/>
+                  <w:r>
+                    <w:t xml:space="preserve"> he had encountered a few problems when he was learning how to use the SIS registration system.</w:t>
+                  </w:r>
+                </w:p>
+              </w:tc>
+            </w:tr>
+            <w:tr>
+              <w:tc>
+                <w:tcPr>
+                  <w:tcW w:w="505" w:type="dxa"/>
+                </w:tcPr>
+                <w:p>
+                  <w:pPr>
+                    <w:jc w:val="center"/>
+                  </w:pPr>
+                  <w:r>
+                    <w:t>5.</w:t>
+                  </w:r>
+                </w:p>
+              </w:tc>
+              <w:tc>
+                <w:tcPr>
+                  <w:tcW w:w="8619" w:type="dxa"/>
+                </w:tcPr>
+                <w:p>
+                  <w:r>
+                    <w:t>Chris asked if they also have difficulty in deciding what courses to take.</w:t>
+                  </w:r>
+                </w:p>
+              </w:tc>
+            </w:tr>
+            <w:tr>
+              <w:tc>
+                <w:tcPr>
+                  <w:tcW w:w="505" w:type="dxa"/>
+                </w:tcPr>
+                <w:p>
+                  <w:pPr>
+                    <w:jc w:val="center"/>
+                  </w:pPr>
+                  <w:r>
+                    <w:t>6.</w:t>
+                  </w:r>
+                </w:p>
+              </w:tc>
+              <w:tc>
+                <w:tcPr>
+                  <w:tcW w:w="8619" w:type="dxa"/>
+                </w:tcPr>
+                <w:p>
+                  <w:r>
+                    <w:t>The freshmen would like to have this feature which suggest courses to take that meet their major requirements.</w:t>
+                  </w:r>
+                </w:p>
+              </w:tc>
+            </w:tr>
+            <w:tr>
+              <w:tc>
+                <w:tcPr>
+                  <w:tcW w:w="505" w:type="dxa"/>
+                </w:tcPr>
+                <w:p>
+                  <w:pPr>
+                    <w:jc w:val="center"/>
+                  </w:pPr>
+                  <w:r>
+                    <w:t>7.</w:t>
+                  </w:r>
+                </w:p>
+              </w:tc>
+              <w:tc>
+                <w:tcPr>
+                  <w:tcW w:w="8619" w:type="dxa"/>
+                </w:tcPr>
+                <w:p>
+                  <w:proofErr w:type="spellStart"/>
+                  <w:r>
+                    <w:t>Hin</w:t>
+                  </w:r>
+                  <w:proofErr w:type="spellEnd"/>
+                  <w:r>
+                    <w:t xml:space="preserve"> mentioned he was unable to locate course website that is not provided on canvas.</w:t>
+                  </w:r>
+                </w:p>
+              </w:tc>
+            </w:tr>
+            <w:tr>
+              <w:tc>
+                <w:tcPr>
+                  <w:tcW w:w="505" w:type="dxa"/>
+                </w:tcPr>
+                <w:p>
+                  <w:pPr>
+                    <w:jc w:val="center"/>
+                  </w:pPr>
+                  <w:r>
+                    <w:t>8</w:t>
+                  </w:r>
+                  <w:r>
+                    <w:t>.</w:t>
+                  </w:r>
+                </w:p>
+              </w:tc>
+              <w:tc>
+                <w:tcPr>
+                  <w:tcW w:w="8619" w:type="dxa"/>
+                </w:tcPr>
+                <w:p>
+                  <w:r>
+                    <w:t xml:space="preserve">LCN then asked the freshmen if they have experienced </w:t>
+                  </w:r>
+                  <w:r>
+                    <w:t>the uncertainty about the prices and food quality of the restaurants at HKUST</w:t>
+                  </w:r>
+                  <w:r>
+                    <w:t>.</w:t>
+                  </w:r>
+                </w:p>
+              </w:tc>
+            </w:tr>
+            <w:tr>
+              <w:tc>
+                <w:tcPr>
+                  <w:tcW w:w="505" w:type="dxa"/>
+                </w:tcPr>
+                <w:p>
+                  <w:pPr>
+                    <w:jc w:val="center"/>
+                  </w:pPr>
+                  <w:r>
+                    <w:t>9</w:t>
+                  </w:r>
+                  <w:r>
+                    <w:t>.</w:t>
+                  </w:r>
+                </w:p>
+              </w:tc>
+              <w:tc>
+                <w:tcPr>
+                  <w:tcW w:w="8619" w:type="dxa"/>
+                </w:tcPr>
+                <w:p>
+                  <w:r>
+                    <w:t xml:space="preserve">All three freshmen stated they have this experience and </w:t>
+                  </w:r>
+                  <w:proofErr w:type="spellStart"/>
+                  <w:r>
+                    <w:t>Hin</w:t>
+                  </w:r>
+                  <w:proofErr w:type="spellEnd"/>
+                  <w:r>
+                    <w:t xml:space="preserve"> also said he would like to know the operating hours of the restaurants.</w:t>
+                  </w:r>
+                </w:p>
+              </w:tc>
+            </w:tr>
+            <w:tr>
+              <w:tc>
+                <w:tcPr>
+                  <w:tcW w:w="505" w:type="dxa"/>
+                </w:tcPr>
+                <w:p>
+                  <w:pPr>
+                    <w:jc w:val="center"/>
+                  </w:pPr>
+                  <w:r>
+                    <w:t>10</w:t>
+                  </w:r>
+                  <w:r>
+                    <w:t>.</w:t>
+                  </w:r>
+                </w:p>
+              </w:tc>
+              <w:tc>
+                <w:tcPr>
+                  <w:tcW w:w="8619" w:type="dxa"/>
+                </w:tcPr>
+                <w:p>
+                  <w:r>
+                    <w:t>Tony suggested a feature of hall and society recommendation as he had difficulty deciding which hall to register to and what society to join for the coming school year.</w:t>
+                  </w:r>
+                </w:p>
+              </w:tc>
+            </w:tr>
+            <w:tr>
+              <w:tc>
+                <w:tcPr>
+                  <w:tcW w:w="505" w:type="dxa"/>
+                </w:tcPr>
+                <w:p>
+                  <w:pPr>
+                    <w:jc w:val="center"/>
+                  </w:pPr>
+                  <w:r>
+                    <w:t>11.</w:t>
+                  </w:r>
+                </w:p>
+              </w:tc>
+              <w:tc>
+                <w:tcPr>
+                  <w:tcW w:w="8619" w:type="dxa"/>
+                </w:tcPr>
+                <w:p>
+                  <w:r>
+                    <w:t>Paul then asked if they had forgotten important deadlines and event dates before. They all nodded and requested a feature to provide a notification for those important dates and deadlines.</w:t>
+                  </w:r>
+                </w:p>
+              </w:tc>
+            </w:tr>
+            <w:tr>
+              <w:tc>
+                <w:tcPr>
+                  <w:tcW w:w="505" w:type="dxa"/>
+                </w:tcPr>
+                <w:p>
+                  <w:pPr>
+                    <w:jc w:val="center"/>
+                  </w:pPr>
+                  <w:r>
+                    <w:t>12.</w:t>
+                  </w:r>
+                </w:p>
+              </w:tc>
+              <w:tc>
+                <w:tcPr>
+                  <w:tcW w:w="8619" w:type="dxa"/>
+                </w:tcPr>
+                <w:p>
+                  <w:r>
+                    <w:t>Kevin inquired if they know how to book the library study rooms or the courts at the Sports Hall.  The freshmen replied that they do know how to book the rooms at the library but they did not know about the Facilities Booking System for booking the courts at the Sports Hall.</w:t>
+                  </w:r>
+                </w:p>
+              </w:tc>
+            </w:tr>
+            <w:tr>
+              <w:tc>
+                <w:tcPr>
+                  <w:tcW w:w="505" w:type="dxa"/>
+                </w:tcPr>
+                <w:p>
+                  <w:pPr>
+                    <w:jc w:val="center"/>
+                  </w:pPr>
+                  <w:r>
+                    <w:t>13.</w:t>
+                  </w:r>
+                </w:p>
+              </w:tc>
+              <w:tc>
+                <w:tcPr>
+                  <w:tcW w:w="8619" w:type="dxa"/>
+                </w:tcPr>
+                <w:p>
+                  <w:r>
+                    <w:t>Jenny expressed that she had difficulty in finding courses’ sources, professors’ email and office location and office hours.</w:t>
+                  </w:r>
+                </w:p>
+              </w:tc>
+            </w:tr>
+            <w:tr>
+              <w:tc>
+                <w:tcPr>
+                  <w:tcW w:w="505" w:type="dxa"/>
+                </w:tcPr>
+                <w:p>
+                  <w:pPr>
+                    <w:jc w:val="center"/>
+                  </w:pPr>
+                  <w:r>
+                    <w:t>14.</w:t>
+                  </w:r>
+                </w:p>
+              </w:tc>
+              <w:tc>
+                <w:tcPr>
+                  <w:tcW w:w="8619" w:type="dxa"/>
+                </w:tcPr>
+                <w:p>
+                  <w:proofErr w:type="spellStart"/>
+                  <w:r>
+                    <w:t>Hin</w:t>
+                  </w:r>
+                  <w:proofErr w:type="spellEnd"/>
+                  <w:r>
+                    <w:t xml:space="preserve"> also mentioned his bad experience when filling in the credit transfer form. </w:t>
+                  </w:r>
+                </w:p>
+              </w:tc>
+            </w:tr>
+            <w:tr>
+              <w:tc>
+                <w:tcPr>
+                  <w:tcW w:w="505" w:type="dxa"/>
+                </w:tcPr>
+                <w:p>
+                  <w:pPr>
+                    <w:jc w:val="center"/>
+                  </w:pPr>
+                  <w:r>
+                    <w:t>15.</w:t>
+                  </w:r>
+                </w:p>
+              </w:tc>
+              <w:tc>
+                <w:tcPr>
+                  <w:tcW w:w="8619" w:type="dxa"/>
+                </w:tcPr>
+                <w:p>
+                  <w:r>
+                    <w:t>The freshmen then came up with a few interesting features such as long queue detection, professor suggestion, and grade prediction according to previous semester’s GPA.</w:t>
+                  </w:r>
+                </w:p>
+              </w:tc>
+            </w:tr>
+            <w:tr>
+              <w:tc>
+                <w:tcPr>
+                  <w:tcW w:w="505" w:type="dxa"/>
+                </w:tcPr>
+                <w:p>
+                  <w:pPr>
+                    <w:jc w:val="center"/>
+                  </w:pPr>
+                  <w:r>
+                    <w:lastRenderedPageBreak/>
+                    <w:t>16.</w:t>
+                  </w:r>
+                </w:p>
+              </w:tc>
+              <w:tc>
+                <w:tcPr>
+                  <w:tcW w:w="8619" w:type="dxa"/>
+                </w:tcPr>
+                <w:p>
+                  <w:r>
+                    <w:t>Samuel asked if a feature that notify the user about his Waiting list status will be useful to them. The freshmen like the idea as the only to check that status is to login onto SIS.</w:t>
+                  </w:r>
+                </w:p>
+              </w:tc>
+            </w:tr>
+            <w:tr>
+              <w:tc>
+                <w:tcPr>
+                  <w:tcW w:w="505" w:type="dxa"/>
+                </w:tcPr>
+                <w:p>
+                  <w:pPr>
+                    <w:jc w:val="center"/>
+                  </w:pPr>
+                  <w:r>
+                    <w:t>17.</w:t>
+                  </w:r>
+                </w:p>
+              </w:tc>
+              <w:tc>
+                <w:tcPr>
+                  <w:tcW w:w="8619" w:type="dxa"/>
+                </w:tcPr>
+                <w:p>
+                  <w:r>
+                    <w:t xml:space="preserve">Samuel thanked every team member and the freshmen for their active participation and </w:t>
+                  </w:r>
+                  <w:r>
+                    <w:t>precious time to attend this interview meeting. He then asked everyone to stay for a group photo.</w:t>
+                  </w:r>
+                </w:p>
+              </w:tc>
+            </w:tr>
+            <w:tr>
+              <w:tc>
+                <w:tcPr>
+                  <w:tcW w:w="505" w:type="dxa"/>
+                </w:tcPr>
+                <w:p>
+                  <w:pPr>
+                    <w:jc w:val="center"/>
+                  </w:pPr>
+                  <w:r>
+                    <w:t>18.</w:t>
+                  </w:r>
+                </w:p>
+              </w:tc>
+              <w:tc>
+                <w:tcPr>
+                  <w:tcW w:w="8619" w:type="dxa"/>
+                </w:tcPr>
+                <w:p>
+                  <w:r>
+                    <w:t>The meeting adjourned at 20:00. Each team member agreed to have the next meeting after the features have been approved by the TA.</w:t>
+                  </w:r>
+                </w:p>
+              </w:tc>
+            </w:tr>
+          </w:tbl>
+          <w:p/>
           <w:p>
             <w:pPr>
               <w:rPr>
                 <w:lang w:val="en-HK"/>
               </w:rPr>
             </w:pPr>
-          </w:p>
-          <w:p>
-            <w:pPr>
+            <w:r>
               <w:rPr>
+                <w:noProof/>
                 <w:lang w:val="en-HK"/>
               </w:rPr>
-            </w:pPr>
-          </w:p>
-          <w:p>
-            <w:pPr>
-              <w:rPr>
-                <w:lang w:val="en-HK"/>
-              </w:rPr>
-            </w:pPr>
-          </w:p>
-          <w:p>
-            <w:pPr>
-              <w:rPr>
-                <w:lang w:val="en-HK"/>
-              </w:rPr>
-            </w:pPr>
-          </w:p>
-          <w:p>
-            <w:pPr>
-              <w:rPr>
-                <w:lang w:val="en-HK"/>
-              </w:rPr>
-            </w:pPr>
-          </w:p>
-          <w:p>
-            <w:pPr>
-              <w:rPr>
-                <w:lang w:val="en-HK"/>
-              </w:rPr>
-            </w:pPr>
-          </w:p>
-          <w:p>
-            <w:pPr>
-              <w:rPr>
-                <w:lang w:val="en-HK"/>
-              </w:rPr>
-            </w:pPr>
-          </w:p>
-          <w:p>
-            <w:pPr>
-              <w:rPr>
-                <w:lang w:val="en-HK"/>
-              </w:rPr>
-            </w:pPr>
-          </w:p>
-          <w:p>
-            <w:pPr>
-              <w:rPr>
-                <w:lang w:val="en-HK"/>
-              </w:rPr>
-            </w:pPr>
-          </w:p>
-          <w:p>
-            <w:pPr>
-              <w:rPr>
-                <w:lang w:val="en-HK"/>
-              </w:rPr>
-            </w:pPr>
-          </w:p>
-          <w:p>
-            <w:pPr>
-              <w:rPr>
-                <w:lang w:val="en-HK"/>
-              </w:rPr>
-            </w:pPr>
-          </w:p>
-          <w:p>
-            <w:pPr>
-              <w:rPr>
-                <w:lang w:val="en-HK"/>
-              </w:rPr>
-            </w:pPr>
-          </w:p>
-          <w:p>
-            <w:pPr>
-              <w:rPr>
-                <w:lang w:val="en-HK"/>
-              </w:rPr>
-            </w:pPr>
-          </w:p>
-          <w:p>
-            <w:pPr>
-              <w:rPr>
-                <w:lang w:val="en-HK"/>
-              </w:rPr>
-            </w:pPr>
-          </w:p>
-          <w:p>
-            <w:pPr>
-              <w:rPr>
-                <w:lang w:val="en-HK"/>
-              </w:rPr>
-            </w:pPr>
-          </w:p>
-          <w:p>
-            <w:pPr>
-              <w:rPr>
-                <w:lang w:val="en-HK"/>
-              </w:rPr>
-            </w:pPr>
-          </w:p>
-          <w:p>
-            <w:pPr>
-              <w:rPr>
-                <w:lang w:val="en-HK"/>
-              </w:rPr>
-            </w:pPr>
-          </w:p>
-          <w:p>
-            <w:pPr>
-              <w:rPr>
-                <w:lang w:val="en-HK"/>
-              </w:rPr>
-            </w:pPr>
-          </w:p>
-          <w:p>
-            <w:pPr>
-              <w:rPr>
-                <w:lang w:val="en-HK"/>
-              </w:rPr>
-            </w:pPr>
-          </w:p>
-          <w:p>
-            <w:pPr>
-              <w:rPr>
-                <w:lang w:val="en-HK"/>
-              </w:rPr>
-            </w:pPr>
-          </w:p>
-          <w:p>
-            <w:pPr>
-              <w:rPr>
-                <w:lang w:val="en-HK"/>
-              </w:rPr>
-            </w:pPr>
-          </w:p>
-          <w:p>
-            <w:pPr>
-              <w:rPr>
-                <w:lang w:val="en-HK"/>
-              </w:rPr>
-            </w:pPr>
-          </w:p>
-          <w:p>
-            <w:pPr>
-              <w:rPr>
-                <w:lang w:val="en-HK"/>
-              </w:rPr>
-            </w:pPr>
-          </w:p>
-          <w:p>
-            <w:pPr>
-              <w:rPr>
-                <w:lang w:val="en-HK"/>
-              </w:rPr>
-            </w:pPr>
-          </w:p>
-          <w:p>
-            <w:pPr>
-              <w:rPr>
-                <w:lang w:val="en-HK"/>
-              </w:rPr>
-            </w:pPr>
-          </w:p>
-          <w:p>
-            <w:pPr>
-              <w:rPr>
-                <w:lang w:val="en-HK"/>
-              </w:rPr>
-            </w:pPr>
-          </w:p>
-          <w:p>
-            <w:pPr>
-              <w:rPr>
-                <w:lang w:val="en-HK"/>
-              </w:rPr>
-            </w:pPr>
-          </w:p>
-          <w:p>
-            <w:pPr>
-              <w:rPr>
-                <w:lang w:val="en-HK"/>
-              </w:rPr>
-            </w:pPr>
-          </w:p>
-          <w:p>
-            <w:pPr>
-              <w:rPr>
-                <w:lang w:val="en-HK"/>
-              </w:rPr>
-            </w:pPr>
-          </w:p>
-          <w:p>
-            <w:pPr>
-              <w:rPr>
-                <w:lang w:val="en-HK"/>
-              </w:rPr>
-            </w:pPr>
-          </w:p>
-          <w:p>
-            <w:pPr>
-              <w:rPr>
-                <w:lang w:val="en-HK"/>
-              </w:rPr>
-            </w:pPr>
-          </w:p>
-          <w:p>
-            <w:pPr>
-              <w:rPr>
-                <w:lang w:val="en-HK"/>
-              </w:rPr>
-            </w:pPr>
-          </w:p>
-          <w:p>
-            <w:pPr>
-              <w:rPr>
-                <w:lang w:val="en-HK"/>
-              </w:rPr>
-            </w:pPr>
-          </w:p>
-          <w:p>
-            <w:pPr>
-              <w:rPr>
-                <w:lang w:val="en-HK"/>
-              </w:rPr>
-            </w:pPr>
-          </w:p>
-          <w:p>
-            <w:pPr>
-              <w:rPr>
-                <w:lang w:val="en-HK"/>
-              </w:rPr>
-            </w:pPr>
-          </w:p>
-          <w:p>
-            <w:pPr>
-              <w:rPr>
-                <w:lang w:val="en-HK"/>
-              </w:rPr>
-            </w:pPr>
-          </w:p>
-          <w:p>
-            <w:pPr>
-              <w:rPr>
-                <w:lang w:val="en-HK"/>
-              </w:rPr>
-            </w:pPr>
-          </w:p>
-          <w:p>
-            <w:pPr>
-              <w:rPr>
-                <w:lang w:val="en-HK"/>
-              </w:rPr>
-            </w:pPr>
-          </w:p>
-          <w:p>
-            <w:pPr>
-              <w:rPr>
-                <w:lang w:val="en-HK"/>
-              </w:rPr>
-            </w:pPr>
-          </w:p>
-          <w:p>
-            <w:pPr>
-              <w:rPr>
-                <w:lang w:val="en-HK"/>
-              </w:rPr>
-            </w:pPr>
-          </w:p>
-          <w:p>
-            <w:pPr>
-              <w:rPr>
-                <w:lang w:val="en-HK"/>
-              </w:rPr>
-            </w:pPr>
-          </w:p>
-          <w:p>
-            <w:pPr>
-              <w:rPr>
-                <w:lang w:val="en-HK"/>
-              </w:rPr>
-            </w:pPr>
+              <w:drawing>
+                <wp:inline distT="0" distB="0" distL="0" distR="0" wp14:anchorId="0018D644" wp14:editId="46392B53">
+                  <wp:extent cx="5943600" cy="4457700"/>
+                  <wp:effectExtent l="0" t="0" r="0" b="0"/>
+                  <wp:docPr id="1" name="Picture 1"/>
+                  <wp:cNvGraphicFramePr>
+                    <a:graphicFrameLocks xmlns:a="http://schemas.openxmlformats.org/drawingml/2006/main" noChangeAspect="1"/>
+                  </wp:cNvGraphicFramePr>
+                  <a:graphic xmlns:a="http://schemas.openxmlformats.org/drawingml/2006/main">
+                    <a:graphicData uri="http://schemas.openxmlformats.org/drawingml/2006/picture">
+                      <pic:pic xmlns:pic="http://schemas.openxmlformats.org/drawingml/2006/picture">
+                        <pic:nvPicPr>
+                          <pic:cNvPr id="1" name="IMG_0138.jpg"/>
+                          <pic:cNvPicPr/>
+                        </pic:nvPicPr>
+                        <pic:blipFill>
+                          <a:blip r:embed="rId6" cstate="print">
+                            <a:extLst>
+                              <a:ext uri="{28A0092B-C50C-407E-A947-70E740481C1C}">
+                                <a14:useLocalDpi xmlns:a14="http://schemas.microsoft.com/office/drawing/2010/main" val="0"/>
+                              </a:ext>
+                            </a:extLst>
+                          </a:blip>
+                          <a:stretch>
+                            <a:fillRect/>
+                          </a:stretch>
+                        </pic:blipFill>
+                        <pic:spPr>
+                          <a:xfrm>
+                            <a:off x="0" y="0"/>
+                            <a:ext cx="5943600" cy="4457700"/>
+                          </a:xfrm>
+                          <a:prstGeom prst="rect">
+                            <a:avLst/>
+                          </a:prstGeom>
+                        </pic:spPr>
+                      </pic:pic>
+                    </a:graphicData>
+                  </a:graphic>
+                </wp:inline>
+              </w:drawing>
+            </w:r>
           </w:p>
           <w:p>
             <w:pPr>
@@ -1771,7 +2264,7 @@
 </file>
 
 <file path=word/numbering.xml><?xml version="1.0" encoding="utf-8"?>
-<w:numbering xmlns:wpc="http://schemas.microsoft.com/office/word/2010/wordprocessingCanvas" xmlns:cx="http://schemas.microsoft.com/office/drawing/2014/chartex" xmlns:cx1="http://schemas.microsoft.com/office/drawing/2015/9/8/chartex" xmlns:cx2="http://schemas.microsoft.com/office/drawing/2015/10/21/chartex" xmlns:cx3="http://schemas.microsoft.com/office/drawing/2016/5/9/chartex" xmlns:cx4="http://schemas.microsoft.com/office/drawing/2016/5/10/chartex" xmlns:cx5="http://schemas.microsoft.com/office/drawing/2016/5/11/chartex" xmlns:cx6="http://schemas.microsoft.com/office/drawing/2016/5/12/chartex" xmlns:cx7="http://schemas.microsoft.com/office/drawing/2016/5/13/chartex" xmlns:cx8="http://schemas.microsoft.com/office/drawing/2016/5/14/chartex" xmlns:mc="http://schemas.openxmlformats.org/markup-compatibility/2006" xmlns:aink="http://schemas.microsoft.com/office/drawing/2016/ink" xmlns:am3d="http://schemas.microsoft.com/office/drawing/2017/model3d" xmlns:o="urn:schemas-microsoft-com:office:office" xmlns:r="http://schemas.openxmlformats.org/officeDocument/2006/relationships" xmlns:m="http://schemas.openxmlformats.org/officeDocument/2006/math" xmlns:v="urn:schemas-microsoft-com:vml" xmlns:wp14="http://schemas.microsoft.com/office/word/2010/wordprocessingDrawing" xmlns:wp="http://schemas.openxmlformats.org/drawingml/2006/wordprocessingDrawing" xmlns:w10="urn:schemas-microsoft-com:office:word" xmlns:w="http://schemas.openxmlformats.org/wordprocessingml/2006/main" xmlns:w14="http://schemas.microsoft.com/office/word/2010/wordml" xmlns:w15="http://schemas.microsoft.com/office/word/2012/wordml" xmlns:w16cid="http://schemas.microsoft.com/office/word/2016/wordml/cid" xmlns:w16se="http://schemas.microsoft.com/office/word/2015/wordml/symex" xmlns:wpg="http://schemas.microsoft.com/office/word/2010/wordprocessingGroup" xmlns:wpi="http://schemas.microsoft.com/office/word/2010/wordprocessingInk" xmlns:wne="http://schemas.microsoft.com/office/word/2006/wordml" xmlns:wps="http://schemas.microsoft.com/office/word/2010/wordprocessingShape" mc:Ignorable="w14 w15 w16se w16cid wp14">
+<w:numbering xmlns:wpc="http://schemas.microsoft.com/office/word/2010/wordprocessingCanvas" xmlns:cx="http://schemas.microsoft.com/office/drawing/2014/chartex" xmlns:cx1="http://schemas.microsoft.com/office/drawing/2015/9/8/chartex" xmlns:cx2="http://schemas.microsoft.com/office/drawing/2015/10/21/chartex" xmlns:cx3="http://schemas.microsoft.com/office/drawing/2016/5/9/chartex" xmlns:cx4="http://schemas.microsoft.com/office/drawing/2016/5/10/chartex" xmlns:cx5="http://schemas.microsoft.com/office/drawing/2016/5/11/chartex" xmlns:cx6="http://schemas.microsoft.com/office/drawing/2016/5/12/chartex" xmlns:cx7="http://schemas.microsoft.com/office/drawing/2016/5/13/chartex" xmlns:cx8="http://schemas.microsoft.com/office/drawing/2016/5/14/chartex" xmlns:mc="http://schemas.openxmlformats.org/markup-compatibility/2006" xmlns:aink="http://schemas.microsoft.com/office/drawing/2016/ink" xmlns:am3d="http://schemas.microsoft.com/office/drawing/2017/model3d" xmlns:o="urn:schemas-microsoft-com:office:office" xmlns:r="http://schemas.openxmlformats.org/officeDocument/2006/relationships" xmlns:m="http://schemas.openxmlformats.org/officeDocument/2006/math" xmlns:v="urn:schemas-microsoft-com:vml" xmlns:wp14="http://schemas.microsoft.com/office/word/2010/wordprocessingDrawing" xmlns:wp="http://schemas.openxmlformats.org/drawingml/2006/wordprocessingDrawing" xmlns:w10="urn:schemas-microsoft-com:office:word" xmlns:w="http://schemas.openxmlformats.org/wordprocessingml/2006/main" xmlns:w14="http://schemas.microsoft.com/office/word/2010/wordml" xmlns:w15="http://schemas.microsoft.com/office/word/2012/wordml" xmlns:w16se="http://schemas.microsoft.com/office/word/2015/wordml/symex" xmlns:wpg="http://schemas.microsoft.com/office/word/2010/wordprocessingGroup" xmlns:wpi="http://schemas.microsoft.com/office/word/2010/wordprocessingInk" xmlns:wne="http://schemas.microsoft.com/office/word/2006/wordml" xmlns:wps="http://schemas.microsoft.com/office/word/2010/wordprocessingShape" mc:Ignorable="w14 w15 w16se wp14">
   <w:abstractNum w:abstractNumId="0" w15:restartNumberingAfterBreak="0">
     <w:nsid w:val="26444236"/>
     <w:multiLevelType w:val="hybridMultilevel"/>
@@ -2006,7 +2499,7 @@
 </file>
 
 <file path=word/styles.xml><?xml version="1.0" encoding="utf-8"?>
-<w:styles xmlns:mc="http://schemas.openxmlformats.org/markup-compatibility/2006" xmlns:r="http://schemas.openxmlformats.org/officeDocument/2006/relationships" xmlns:w="http://schemas.openxmlformats.org/wordprocessingml/2006/main" xmlns:w14="http://schemas.microsoft.com/office/word/2010/wordml" xmlns:w15="http://schemas.microsoft.com/office/word/2012/wordml" xmlns:w16cid="http://schemas.microsoft.com/office/word/2016/wordml/cid" xmlns:w16se="http://schemas.microsoft.com/office/word/2015/wordml/symex" mc:Ignorable="w14 w15 w16se w16cid">
+<w:styles xmlns:mc="http://schemas.openxmlformats.org/markup-compatibility/2006" xmlns:r="http://schemas.openxmlformats.org/officeDocument/2006/relationships" xmlns:w="http://schemas.openxmlformats.org/wordprocessingml/2006/main" xmlns:w14="http://schemas.microsoft.com/office/word/2010/wordml" xmlns:w15="http://schemas.microsoft.com/office/word/2012/wordml" xmlns:w16se="http://schemas.microsoft.com/office/word/2015/wordml/symex" mc:Ignorable="w14 w15 w16se">
   <w:docDefaults>
     <w:rPrDefault>
       <w:rPr>
@@ -2395,17 +2888,17 @@
     <w:lsdException w:name="List Table 6 Colorful Accent 6" w:uiPriority="51"/>
     <w:lsdException w:name="List Table 7 Colorful Accent 6" w:uiPriority="52"/>
   </w:latentStyles>
-  <w:style w:type="paragraph" w:default="1" w:styleId="a">
+  <w:style w:type="paragraph" w:default="1" w:styleId="Normal">
     <w:name w:val="Normal"/>
     <w:qFormat/>
   </w:style>
-  <w:style w:type="character" w:default="1" w:styleId="a0">
+  <w:style w:type="character" w:default="1" w:styleId="DefaultParagraphFont">
     <w:name w:val="Default Paragraph Font"/>
     <w:uiPriority w:val="1"/>
     <w:semiHidden/>
     <w:unhideWhenUsed/>
   </w:style>
-  <w:style w:type="table" w:default="1" w:styleId="a1">
+  <w:style w:type="table" w:default="1" w:styleId="TableNormal">
     <w:name w:val="Normal Table"/>
     <w:uiPriority w:val="99"/>
     <w:semiHidden/>
@@ -2420,15 +2913,15 @@
       </w:tblCellMar>
     </w:tblPr>
   </w:style>
-  <w:style w:type="numbering" w:default="1" w:styleId="a2">
+  <w:style w:type="numbering" w:default="1" w:styleId="NoList">
     <w:name w:val="No List"/>
     <w:uiPriority w:val="99"/>
     <w:semiHidden/>
     <w:unhideWhenUsed/>
   </w:style>
-  <w:style w:type="table" w:styleId="a3">
+  <w:style w:type="table" w:styleId="TableGrid">
     <w:name w:val="Table Grid"/>
-    <w:basedOn w:val="a1"/>
+    <w:basedOn w:val="TableNormal"/>
     <w:uiPriority w:val="39"/>
     <w:rsid w:val="0099539E"/>
     <w:pPr>
@@ -2445,11 +2938,11 @@
       </w:tblBorders>
     </w:tblPr>
   </w:style>
-  <w:style w:type="paragraph" w:styleId="a4">
+  <w:style w:type="paragraph" w:styleId="Title">
     <w:name w:val="Title"/>
-    <w:basedOn w:val="a"/>
-    <w:next w:val="a"/>
-    <w:link w:val="a5"/>
+    <w:basedOn w:val="Normal"/>
+    <w:next w:val="Normal"/>
+    <w:link w:val="TitleChar"/>
     <w:uiPriority w:val="10"/>
     <w:qFormat/>
     <w:rsid w:val="00627A81"/>
@@ -2465,10 +2958,10 @@
       <w:szCs w:val="56"/>
     </w:rPr>
   </w:style>
-  <w:style w:type="character" w:customStyle="1" w:styleId="a5">
-    <w:name w:val="標題 字元"/>
-    <w:basedOn w:val="a0"/>
-    <w:link w:val="a4"/>
+  <w:style w:type="character" w:customStyle="1" w:styleId="TitleChar">
+    <w:name w:val="Title Char"/>
+    <w:basedOn w:val="DefaultParagraphFont"/>
+    <w:link w:val="Title"/>
     <w:uiPriority w:val="10"/>
     <w:rsid w:val="00627A81"/>
     <w:rPr>
@@ -2479,10 +2972,10 @@
       <w:szCs w:val="56"/>
     </w:rPr>
   </w:style>
-  <w:style w:type="paragraph" w:styleId="a6">
+  <w:style w:type="paragraph" w:styleId="BalloonText">
     <w:name w:val="Balloon Text"/>
-    <w:basedOn w:val="a"/>
-    <w:link w:val="a7"/>
+    <w:basedOn w:val="Normal"/>
+    <w:link w:val="BalloonTextChar"/>
     <w:uiPriority w:val="99"/>
     <w:semiHidden/>
     <w:unhideWhenUsed/>
@@ -2496,10 +2989,10 @@
       <w:szCs w:val="18"/>
     </w:rPr>
   </w:style>
-  <w:style w:type="character" w:customStyle="1" w:styleId="a7">
-    <w:name w:val="註解方塊文字 字元"/>
-    <w:basedOn w:val="a0"/>
-    <w:link w:val="a6"/>
+  <w:style w:type="character" w:customStyle="1" w:styleId="BalloonTextChar">
+    <w:name w:val="Balloon Text Char"/>
+    <w:basedOn w:val="DefaultParagraphFont"/>
+    <w:link w:val="BalloonText"/>
     <w:uiPriority w:val="99"/>
     <w:semiHidden/>
     <w:rsid w:val="006F4F0E"/>
@@ -2509,9 +3002,9 @@
       <w:szCs w:val="18"/>
     </w:rPr>
   </w:style>
-  <w:style w:type="paragraph" w:styleId="a8">
+  <w:style w:type="paragraph" w:styleId="ListParagraph">
     <w:name w:val="List Paragraph"/>
-    <w:basedOn w:val="a"/>
+    <w:basedOn w:val="Normal"/>
     <w:uiPriority w:val="34"/>
     <w:qFormat/>
     <w:rsid w:val="0062351F"/>
@@ -2520,9 +3013,9 @@
       <w:contextualSpacing/>
     </w:pPr>
   </w:style>
-  <w:style w:type="character" w:styleId="a9">
+  <w:style w:type="character" w:styleId="Hyperlink">
     <w:name w:val="Hyperlink"/>
-    <w:basedOn w:val="a0"/>
+    <w:basedOn w:val="DefaultParagraphFont"/>
     <w:uiPriority w:val="99"/>
     <w:semiHidden/>
     <w:unhideWhenUsed/>
@@ -2801,7 +3294,7 @@
 </file>
 
 <file path=customXml/itemProps1.xml><?xml version="1.0" encoding="utf-8"?>
-<ds:datastoreItem xmlns:ds="http://schemas.openxmlformats.org/officeDocument/2006/customXml" ds:itemID="{E0C5EC1E-5D9E-42C4-8CE2-7BE1229CBB2E}">
+<ds:datastoreItem xmlns:ds="http://schemas.openxmlformats.org/officeDocument/2006/customXml" ds:itemID="{5DEFD66F-CF81-4671-9473-69114340920E}">
   <ds:schemaRefs>
     <ds:schemaRef ds:uri="http://schemas.openxmlformats.org/officeDocument/2006/bibliography"/>
   </ds:schemaRefs>

</xml_diff>